<commit_message>
Updated with review comments
</commit_message>
<xml_diff>
--- a/doc/development/Deployment_instructions.docx
+++ b/doc/development/Deployment_instructions.docx
@@ -90,9 +90,8 @@
           <w:sz w:val="24"/>
           <w:szCs w:val="24"/>
         </w:rPr>
-        <w:t xml:space="preserve"> on Apache </w:t>
-      </w:r>
-      <w:proofErr w:type="spellStart"/>
+        <w:t xml:space="preserve"> on Apache ServiceMix, and the Web A</w:t>
+      </w:r>
       <w:r>
         <w:rPr>
           <w:rFonts w:asciiTheme="minorHAnsi" w:hAnsiTheme="minorHAnsi"/>
@@ -100,9 +99,8 @@
           <w:sz w:val="24"/>
           <w:szCs w:val="24"/>
         </w:rPr>
-        <w:t>ServiceMix</w:t>
-      </w:r>
-      <w:proofErr w:type="spellEnd"/>
+        <w:t>pplication that provides the GUI interface to the system</w:t>
+      </w:r>
       <w:r>
         <w:rPr>
           <w:rFonts w:asciiTheme="minorHAnsi" w:hAnsiTheme="minorHAnsi"/>
@@ -110,7 +108,7 @@
           <w:sz w:val="24"/>
           <w:szCs w:val="24"/>
         </w:rPr>
-        <w:t>, and the Web A</w:t>
+        <w:t>.</w:t>
       </w:r>
       <w:r>
         <w:rPr>
@@ -119,7 +117,7 @@
           <w:sz w:val="24"/>
           <w:szCs w:val="24"/>
         </w:rPr>
-        <w:t>pplication that provides the GUI interface to the system</w:t>
+        <w:t xml:space="preserve"> This a living document that will be modified as when configuration changes occur. The document is not specific to any </w:t>
       </w:r>
       <w:r>
         <w:rPr>
@@ -128,7 +126,7 @@
           <w:sz w:val="24"/>
           <w:szCs w:val="24"/>
         </w:rPr>
-        <w:t>.</w:t>
+        <w:t>release</w:t>
       </w:r>
       <w:r>
         <w:rPr>
@@ -137,9 +135,8 @@
           <w:sz w:val="24"/>
           <w:szCs w:val="24"/>
         </w:rPr>
-        <w:t xml:space="preserve"> This a living document that will be modified as when configuration changes occur. The document is not specific to any </w:t>
-      </w:r>
-      <w:proofErr w:type="gramStart"/>
+        <w:t xml:space="preserve">, and describes the common production deployment process. However, </w:t>
+      </w:r>
       <w:r>
         <w:rPr>
           <w:rFonts w:asciiTheme="minorHAnsi" w:hAnsiTheme="minorHAnsi"/>
@@ -147,9 +144,8 @@
           <w:sz w:val="24"/>
           <w:szCs w:val="24"/>
         </w:rPr>
-        <w:t>particular release</w:t>
-      </w:r>
-      <w:proofErr w:type="gramEnd"/>
+        <w:t>r</w:t>
+      </w:r>
       <w:r>
         <w:rPr>
           <w:rFonts w:asciiTheme="minorHAnsi" w:hAnsiTheme="minorHAnsi"/>
@@ -157,9 +153,8 @@
           <w:sz w:val="24"/>
           <w:szCs w:val="24"/>
         </w:rPr>
-        <w:t xml:space="preserve">, and describes the common production deployment process. However, </w:t>
-      </w:r>
-      <w:proofErr w:type="gramStart"/>
+        <w:t>elease</w:t>
+      </w:r>
       <w:r>
         <w:rPr>
           <w:rFonts w:asciiTheme="minorHAnsi" w:hAnsiTheme="minorHAnsi"/>
@@ -167,9 +162,8 @@
           <w:sz w:val="24"/>
           <w:szCs w:val="24"/>
         </w:rPr>
-        <w:t>Release</w:t>
-      </w:r>
-      <w:proofErr w:type="gramEnd"/>
+        <w:t>-</w:t>
+      </w:r>
       <w:r>
         <w:rPr>
           <w:rFonts w:asciiTheme="minorHAnsi" w:hAnsiTheme="minorHAnsi"/>
@@ -177,7 +171,7 @@
           <w:sz w:val="24"/>
           <w:szCs w:val="24"/>
         </w:rPr>
-        <w:t xml:space="preserve"> specific steps if any will be captured in an Appendix at the end of the document.</w:t>
+        <w:t>specific steps if any will be captured in an Appendix at the end of the document.</w:t>
       </w:r>
     </w:p>
     <w:p>
@@ -318,8 +312,6 @@
         </w:rPr>
         <w:t>.</w:t>
       </w:r>
-      <w:bookmarkStart w:id="0" w:name="_GoBack"/>
-      <w:bookmarkEnd w:id="0"/>
     </w:p>
     <w:p/>
     <w:p>
@@ -500,34 +492,7 @@
           <w:sz w:val="24"/>
           <w:szCs w:val="24"/>
         </w:rPr>
-        <w:t>fr-s-hpcdm-gp-d.ncifcrf.gov</w:t>
-      </w:r>
-      <w:r>
-        <w:rPr>
-          <w:rFonts w:ascii="Times New Roman" w:hAnsi="Times New Roman" w:cs="Times New Roman"/>
-          <w:color w:val="000000"/>
-          <w:sz w:val="24"/>
-          <w:szCs w:val="24"/>
-        </w:rPr>
-        <w:t>) or the combined UAT server (</w:t>
-      </w:r>
-      <w:r>
-        <w:rPr>
-          <w:rFonts w:ascii="Times New Roman" w:hAnsi="Times New Roman" w:cs="Times New Roman"/>
-          <w:color w:val="000000"/>
-          <w:sz w:val="24"/>
-          <w:szCs w:val="24"/>
-        </w:rPr>
-        <w:t>fr-s-hpcdm-uat-p.ncifcrf.gov</w:t>
-      </w:r>
-      <w:r>
-        <w:rPr>
-          <w:rFonts w:ascii="Times New Roman" w:hAnsi="Times New Roman" w:cs="Times New Roman"/>
-          <w:color w:val="000000"/>
-          <w:sz w:val="24"/>
-          <w:szCs w:val="24"/>
-        </w:rPr>
-        <w:t>)</w:t>
+        <w:t>fr-s-hpcdm-gp-d.ncifcrf.gov) or the combined UAT server (fr-s-hpcdm-uat-p.ncifcrf.gov)</w:t>
       </w:r>
       <w:r>
         <w:rPr>
@@ -684,17 +649,8 @@
                 <w:sz w:val="24"/>
                 <w:szCs w:val="24"/>
               </w:rPr>
-              <w:t xml:space="preserve">service account: </w:t>
+              <w:t>service account: ncifhpcdmsvcp</w:t>
             </w:r>
-            <w:proofErr w:type="spellStart"/>
-            <w:r>
-              <w:rPr>
-                <w:sz w:val="24"/>
-                <w:szCs w:val="24"/>
-              </w:rPr>
-              <w:t>ncifhpcdmsvcp</w:t>
-            </w:r>
-            <w:proofErr w:type="spellEnd"/>
           </w:p>
         </w:tc>
         <w:tc>
@@ -713,17 +669,8 @@
                 <w:sz w:val="24"/>
                 <w:szCs w:val="24"/>
               </w:rPr>
-              <w:t xml:space="preserve">Hosts HPCDME API running on Apache </w:t>
+              <w:t>Hosts HPCDME API running on Apache ServiceMix</w:t>
             </w:r>
-            <w:proofErr w:type="spellStart"/>
-            <w:r>
-              <w:rPr>
-                <w:sz w:val="24"/>
-                <w:szCs w:val="24"/>
-              </w:rPr>
-              <w:t>ServiceMix</w:t>
-            </w:r>
-            <w:proofErr w:type="spellEnd"/>
             <w:r>
               <w:rPr>
                 <w:sz w:val="24"/>
@@ -814,21 +761,26 @@
                 <w:szCs w:val="24"/>
               </w:rPr>
             </w:pPr>
-            <w:proofErr w:type="spellStart"/>
             <w:r>
               <w:rPr>
                 <w:sz w:val="24"/>
                 <w:szCs w:val="24"/>
               </w:rPr>
-              <w:t>Irods</w:t>
+              <w:t>iRODS</w:t>
             </w:r>
-            <w:proofErr w:type="spellEnd"/>
             <w:r>
               <w:rPr>
                 <w:sz w:val="24"/>
                 <w:szCs w:val="24"/>
               </w:rPr>
-              <w:t xml:space="preserve"> Server</w:t>
+              <w:t xml:space="preserve"> </w:t>
+            </w:r>
+            <w:r>
+              <w:rPr>
+                <w:sz w:val="24"/>
+                <w:szCs w:val="24"/>
+              </w:rPr>
+              <w:t>Server</w:t>
             </w:r>
           </w:p>
         </w:tc>
@@ -870,15 +822,13 @@
               </w:rPr>
               <w:t xml:space="preserve">Host </w:t>
             </w:r>
-            <w:proofErr w:type="spellStart"/>
             <w:r>
               <w:rPr>
                 <w:sz w:val="24"/>
                 <w:szCs w:val="24"/>
               </w:rPr>
-              <w:t>Irods</w:t>
+              <w:t>iRODS</w:t>
             </w:r>
-            <w:proofErr w:type="spellEnd"/>
           </w:p>
         </w:tc>
       </w:tr>
@@ -995,31 +945,15 @@
           <w:sz w:val="24"/>
           <w:szCs w:val="24"/>
         </w:rPr>
-        <w:t xml:space="preserve">The </w:t>
-      </w:r>
-      <w:r>
-        <w:rPr>
-          <w:sz w:val="24"/>
-          <w:szCs w:val="24"/>
-        </w:rPr>
-        <w:t>pre-</w:t>
-      </w:r>
-      <w:r>
-        <w:rPr>
-          <w:sz w:val="24"/>
-          <w:szCs w:val="24"/>
-        </w:rPr>
-        <w:t xml:space="preserve">deployment steps are indicated below.  Prior to executing these, </w:t>
-      </w:r>
-      <w:proofErr w:type="spellStart"/>
-      <w:r>
-        <w:rPr>
-          <w:sz w:val="24"/>
-          <w:szCs w:val="24"/>
-        </w:rPr>
-        <w:t>ssh</w:t>
-      </w:r>
-      <w:proofErr w:type="spellEnd"/>
+        <w:t xml:space="preserve">The pre-deployment steps are indicated below.  Prior to executing these, </w:t>
+      </w:r>
+      <w:r>
+        <w:rPr>
+          <w:sz w:val="24"/>
+          <w:szCs w:val="24"/>
+        </w:rPr>
+        <w:t>SSH</w:t>
+      </w:r>
       <w:r>
         <w:rPr>
           <w:sz w:val="24"/>
@@ -1093,23 +1027,7 @@
           <w:sz w:val="24"/>
           <w:szCs w:val="24"/>
         </w:rPr>
-        <w:t xml:space="preserve"> and </w:t>
-      </w:r>
-      <w:proofErr w:type="spellStart"/>
-      <w:r>
-        <w:rPr>
-          <w:sz w:val="24"/>
-          <w:szCs w:val="24"/>
-        </w:rPr>
-        <w:t>sudo</w:t>
-      </w:r>
-      <w:proofErr w:type="spellEnd"/>
-      <w:r>
-        <w:rPr>
-          <w:sz w:val="24"/>
-          <w:szCs w:val="24"/>
-        </w:rPr>
-        <w:t xml:space="preserve"> to root</w:t>
+        <w:t xml:space="preserve"> and sudo to root</w:t>
       </w:r>
     </w:p>
     <w:p>
@@ -1122,34 +1040,14 @@
           <w:szCs w:val="18"/>
         </w:rPr>
       </w:pPr>
-      <w:proofErr w:type="spellStart"/>
-      <w:r>
-        <w:rPr>
-          <w:rFonts w:ascii="Menlo" w:hAnsi="Menlo" w:cs="Menlo"/>
-          <w:b/>
-          <w:sz w:val="18"/>
-          <w:szCs w:val="18"/>
-        </w:rPr>
-        <w:t>ssh</w:t>
-      </w:r>
-      <w:proofErr w:type="spellEnd"/>
-      <w:r>
-        <w:rPr>
-          <w:rFonts w:ascii="Menlo" w:hAnsi="Menlo" w:cs="Menlo"/>
-          <w:b/>
-          <w:sz w:val="18"/>
-          <w:szCs w:val="18"/>
-        </w:rPr>
-        <w:t xml:space="preserve"> </w:t>
-      </w:r>
-      <w:r>
-        <w:rPr>
-          <w:rFonts w:ascii="Menlo" w:hAnsi="Menlo" w:cs="Menlo"/>
-          <w:b/>
-          <w:sz w:val="18"/>
-          <w:szCs w:val="18"/>
-        </w:rPr>
-        <w:t>fr-s-dmeapi-t-p.ncifcrf.gov</w:t>
+      <w:r>
+        <w:rPr>
+          <w:rFonts w:ascii="Menlo" w:hAnsi="Menlo" w:cs="Menlo"/>
+          <w:b/>
+          <w:sz w:val="18"/>
+          <w:szCs w:val="18"/>
+        </w:rPr>
+        <w:t>ssh fr-s-dmeapi-t-p.ncifcrf.gov</w:t>
       </w:r>
     </w:p>
     <w:p>
@@ -1162,37 +1060,15 @@
           <w:szCs w:val="18"/>
         </w:rPr>
       </w:pPr>
-      <w:proofErr w:type="spellStart"/>
-      <w:r>
-        <w:rPr>
-          <w:rFonts w:ascii="Menlo" w:hAnsi="Menlo" w:cs="Menlo"/>
-          <w:b/>
-          <w:sz w:val="18"/>
-          <w:szCs w:val="18"/>
-        </w:rPr>
-        <w:t>sudo</w:t>
-      </w:r>
-      <w:proofErr w:type="spellEnd"/>
-      <w:r>
-        <w:rPr>
-          <w:rFonts w:ascii="Menlo" w:hAnsi="Menlo" w:cs="Menlo"/>
-          <w:b/>
-          <w:sz w:val="18"/>
-          <w:szCs w:val="18"/>
-        </w:rPr>
-        <w:t xml:space="preserve"> </w:t>
-      </w:r>
-      <w:proofErr w:type="spellStart"/>
-      <w:r>
-        <w:rPr>
-          <w:rFonts w:ascii="Menlo" w:hAnsi="Menlo" w:cs="Menlo"/>
-          <w:b/>
-          <w:sz w:val="18"/>
-          <w:szCs w:val="18"/>
-        </w:rPr>
-        <w:t>su</w:t>
-      </w:r>
-      <w:proofErr w:type="spellEnd"/>
+      <w:r>
+        <w:rPr>
+          <w:rFonts w:ascii="Menlo" w:hAnsi="Menlo" w:cs="Menlo"/>
+          <w:b/>
+          <w:sz w:val="18"/>
+          <w:szCs w:val="18"/>
+        </w:rPr>
+        <w:t>sudo su</w:t>
+      </w:r>
     </w:p>
     <w:p>
       <w:pPr>
@@ -1249,37 +1125,15 @@
           <w:szCs w:val="18"/>
         </w:rPr>
       </w:pPr>
-      <w:proofErr w:type="spellStart"/>
-      <w:r>
-        <w:rPr>
-          <w:rFonts w:ascii="Menlo" w:hAnsi="Menlo" w:cs="Menlo"/>
-          <w:b/>
-          <w:sz w:val="18"/>
-          <w:szCs w:val="18"/>
-        </w:rPr>
-        <w:t>su</w:t>
-      </w:r>
-      <w:proofErr w:type="spellEnd"/>
-      <w:r>
-        <w:rPr>
-          <w:rFonts w:ascii="Menlo" w:hAnsi="Menlo" w:cs="Menlo"/>
-          <w:b/>
-          <w:sz w:val="18"/>
-          <w:szCs w:val="18"/>
-        </w:rPr>
-        <w:t xml:space="preserve"> </w:t>
-      </w:r>
-      <w:proofErr w:type="spellStart"/>
-      <w:r>
-        <w:rPr>
-          <w:rFonts w:ascii="Menlo" w:hAnsi="Menlo" w:cs="Menlo"/>
-          <w:b/>
-          <w:sz w:val="18"/>
-          <w:szCs w:val="18"/>
-        </w:rPr>
-        <w:t>ncifhpcdmsvcp</w:t>
-      </w:r>
-      <w:proofErr w:type="spellEnd"/>
+      <w:r>
+        <w:rPr>
+          <w:rFonts w:ascii="Menlo" w:hAnsi="Menlo" w:cs="Menlo"/>
+          <w:b/>
+          <w:sz w:val="18"/>
+          <w:szCs w:val="18"/>
+        </w:rPr>
+        <w:t>su ncifhpcdmsvcp</w:t>
+      </w:r>
     </w:p>
     <w:p>
       <w:pPr>
@@ -1320,27 +1174,7 @@
           <w:sz w:val="18"/>
           <w:szCs w:val="18"/>
         </w:rPr>
-        <w:t>/</w:t>
-      </w:r>
-      <w:proofErr w:type="spellStart"/>
-      <w:r>
-        <w:rPr>
-          <w:rFonts w:ascii="Menlo" w:hAnsi="Menlo" w:cs="Menlo"/>
-          <w:b/>
-          <w:sz w:val="18"/>
-          <w:szCs w:val="18"/>
-        </w:rPr>
-        <w:t>src</w:t>
-      </w:r>
-      <w:proofErr w:type="spellEnd"/>
-      <w:r>
-        <w:rPr>
-          <w:rFonts w:ascii="Menlo" w:hAnsi="Menlo" w:cs="Menlo"/>
-          <w:b/>
-          <w:sz w:val="18"/>
-          <w:szCs w:val="18"/>
-        </w:rPr>
-        <w:t>/HPC_DME_APIs</w:t>
+        <w:t>/src/HPC_DME_APIs</w:t>
       </w:r>
     </w:p>
     <w:p>
@@ -1392,7 +1226,57 @@
           <w:szCs w:val="18"/>
         </w:rPr>
       </w:pPr>
-      <w:proofErr w:type="spellStart"/>
+      <w:r>
+        <w:rPr>
+          <w:rFonts w:ascii="Menlo" w:hAnsi="Menlo" w:cs="Menlo"/>
+          <w:b/>
+          <w:sz w:val="18"/>
+          <w:szCs w:val="18"/>
+        </w:rPr>
+        <w:t>git pull</w:t>
+      </w:r>
+    </w:p>
+    <w:p>
+      <w:pPr>
+        <w:pStyle w:val="ListParagraph"/>
+        <w:ind w:left="1080"/>
+        <w:rPr>
+          <w:rFonts w:ascii="Menlo" w:hAnsi="Menlo" w:cs="Menlo"/>
+          <w:b/>
+          <w:sz w:val="18"/>
+          <w:szCs w:val="18"/>
+        </w:rPr>
+      </w:pPr>
+      <w:r>
+        <w:rPr>
+          <w:rFonts w:ascii="Menlo" w:hAnsi="Menlo" w:cs="Menlo"/>
+          <w:b/>
+          <w:sz w:val="18"/>
+          <w:szCs w:val="18"/>
+        </w:rPr>
+        <w:t>git re</w:t>
+      </w:r>
+      <w:r>
+        <w:rPr>
+          <w:rFonts w:ascii="Menlo" w:hAnsi="Menlo" w:cs="Menlo"/>
+          <w:b/>
+          <w:sz w:val="18"/>
+          <w:szCs w:val="18"/>
+        </w:rPr>
+        <w:t>set --hard origin/releases/&lt;new version&gt;</w:t>
+      </w:r>
+    </w:p>
+    <w:p>
+      <w:pPr>
+        <w:pStyle w:val="ListParagraph"/>
+        <w:ind w:left="1080"/>
+        <w:rPr>
+          <w:rFonts w:ascii="Menlo" w:hAnsi="Menlo" w:cs="Menlo"/>
+          <w:b/>
+          <w:sz w:val="18"/>
+          <w:szCs w:val="18"/>
+        </w:rPr>
+      </w:pPr>
       <w:r>
         <w:rPr>
           <w:rFonts w:ascii="Menlo" w:hAnsi="Menlo" w:cs="Menlo"/>
@@ -1402,80 +1286,6 @@
         </w:rPr>
         <w:t>git</w:t>
       </w:r>
-      <w:proofErr w:type="spellEnd"/>
-      <w:r>
-        <w:rPr>
-          <w:rFonts w:ascii="Menlo" w:hAnsi="Menlo" w:cs="Menlo"/>
-          <w:b/>
-          <w:sz w:val="18"/>
-          <w:szCs w:val="18"/>
-        </w:rPr>
-        <w:t xml:space="preserve"> pull</w:t>
-      </w:r>
-    </w:p>
-    <w:p>
-      <w:pPr>
-        <w:pStyle w:val="ListParagraph"/>
-        <w:ind w:left="1080"/>
-        <w:rPr>
-          <w:rFonts w:ascii="Menlo" w:hAnsi="Menlo" w:cs="Menlo"/>
-          <w:b/>
-          <w:sz w:val="18"/>
-          <w:szCs w:val="18"/>
-        </w:rPr>
-      </w:pPr>
-      <w:proofErr w:type="spellStart"/>
-      <w:r>
-        <w:rPr>
-          <w:rFonts w:ascii="Menlo" w:hAnsi="Menlo" w:cs="Menlo"/>
-          <w:b/>
-          <w:sz w:val="18"/>
-          <w:szCs w:val="18"/>
-        </w:rPr>
-        <w:t>git</w:t>
-      </w:r>
-      <w:proofErr w:type="spellEnd"/>
-      <w:r>
-        <w:rPr>
-          <w:rFonts w:ascii="Menlo" w:hAnsi="Menlo" w:cs="Menlo"/>
-          <w:b/>
-          <w:sz w:val="18"/>
-          <w:szCs w:val="18"/>
-        </w:rPr>
-        <w:t xml:space="preserve"> re</w:t>
-      </w:r>
-      <w:r>
-        <w:rPr>
-          <w:rFonts w:ascii="Menlo" w:hAnsi="Menlo" w:cs="Menlo"/>
-          <w:b/>
-          <w:sz w:val="18"/>
-          <w:szCs w:val="18"/>
-        </w:rPr>
-        <w:t>set --hard origin/releases/&lt;new version&gt;</w:t>
-      </w:r>
-    </w:p>
-    <w:p>
-      <w:pPr>
-        <w:pStyle w:val="ListParagraph"/>
-        <w:ind w:left="1080"/>
-        <w:rPr>
-          <w:rFonts w:ascii="Menlo" w:hAnsi="Menlo" w:cs="Menlo"/>
-          <w:b/>
-          <w:sz w:val="18"/>
-          <w:szCs w:val="18"/>
-        </w:rPr>
-      </w:pPr>
-      <w:proofErr w:type="spellStart"/>
-      <w:r>
-        <w:rPr>
-          <w:rFonts w:ascii="Menlo" w:hAnsi="Menlo" w:cs="Menlo"/>
-          <w:b/>
-          <w:sz w:val="18"/>
-          <w:szCs w:val="18"/>
-        </w:rPr>
-        <w:t>git</w:t>
-      </w:r>
-      <w:proofErr w:type="spellEnd"/>
       <w:r>
         <w:rPr>
           <w:rFonts w:ascii="Menlo" w:hAnsi="Menlo" w:cs="Menlo"/>
@@ -1562,19 +1372,8 @@
           <w:sz w:val="18"/>
           <w:szCs w:val="18"/>
         </w:rPr>
-        <w:t xml:space="preserve">cd </w:t>
-      </w:r>
-      <w:proofErr w:type="spellStart"/>
-      <w:r>
-        <w:rPr>
-          <w:rFonts w:ascii="Menlo" w:hAnsi="Menlo" w:cs="Menlo"/>
-          <w:b/>
-          <w:sz w:val="18"/>
-          <w:szCs w:val="18"/>
-        </w:rPr>
-        <w:t>src</w:t>
-      </w:r>
-      <w:proofErr w:type="spellEnd"/>
+        <w:t>cd src</w:t>
+      </w:r>
     </w:p>
     <w:p>
       <w:pPr>
@@ -1587,25 +1386,14 @@
           <w:szCs w:val="18"/>
         </w:rPr>
       </w:pPr>
-      <w:proofErr w:type="spellStart"/>
-      <w:r>
-        <w:rPr>
-          <w:rFonts w:ascii="Menlo" w:hAnsi="Menlo" w:cs="Menlo"/>
-          <w:b/>
-          <w:sz w:val="18"/>
-          <w:szCs w:val="18"/>
-        </w:rPr>
-        <w:t>mvn</w:t>
-      </w:r>
-      <w:proofErr w:type="spellEnd"/>
-      <w:r>
-        <w:rPr>
-          <w:rFonts w:ascii="Menlo" w:hAnsi="Menlo" w:cs="Menlo"/>
-          <w:b/>
-          <w:sz w:val="18"/>
-          <w:szCs w:val="18"/>
-        </w:rPr>
-        <w:t xml:space="preserve"> clean install</w:t>
+      <w:r>
+        <w:rPr>
+          <w:rFonts w:ascii="Menlo" w:hAnsi="Menlo" w:cs="Menlo"/>
+          <w:b/>
+          <w:sz w:val="18"/>
+          <w:szCs w:val="18"/>
+        </w:rPr>
+        <w:t>mvn clean install</w:t>
       </w:r>
       <w:r>
         <w:rPr>
@@ -1625,7 +1413,6 @@
         </w:rPr>
         <w:t>–</w:t>
       </w:r>
-      <w:proofErr w:type="spellStart"/>
       <w:r>
         <w:rPr>
           <w:rFonts w:ascii="Menlo" w:hAnsi="Menlo" w:cs="Menlo"/>
@@ -1635,7 +1422,6 @@
         </w:rPr>
         <w:t>Pprod</w:t>
       </w:r>
-      <w:proofErr w:type="spellEnd"/>
     </w:p>
     <w:p>
       <w:pPr>
@@ -1675,7 +1461,6 @@
           <w:szCs w:val="18"/>
         </w:rPr>
       </w:pPr>
-      <w:proofErr w:type="spellStart"/>
       <w:r>
         <w:rPr>
           <w:rFonts w:ascii="Menlo" w:hAnsi="Menlo" w:cs="Menlo"/>
@@ -1684,17 +1469,7 @@
           <w:szCs w:val="18"/>
         </w:rPr>
         <w:lastRenderedPageBreak/>
-        <w:t>Excecute</w:t>
-      </w:r>
-      <w:proofErr w:type="spellEnd"/>
-      <w:r>
-        <w:rPr>
-          <w:rFonts w:ascii="Menlo" w:hAnsi="Menlo" w:cs="Menlo"/>
-          <w:b/>
-          <w:sz w:val="18"/>
-          <w:szCs w:val="18"/>
-        </w:rPr>
-        <w:t xml:space="preserve"> the Web Application build</w:t>
+        <w:t>Excecute the Web Application build</w:t>
       </w:r>
     </w:p>
     <w:p>
@@ -1714,27 +1489,7 @@
           <w:sz w:val="18"/>
           <w:szCs w:val="18"/>
         </w:rPr>
-        <w:t xml:space="preserve">cd </w:t>
-      </w:r>
-      <w:proofErr w:type="spellStart"/>
-      <w:r>
-        <w:rPr>
-          <w:rFonts w:ascii="Menlo" w:hAnsi="Menlo" w:cs="Menlo"/>
-          <w:b/>
-          <w:sz w:val="18"/>
-          <w:szCs w:val="18"/>
-        </w:rPr>
-        <w:t>hpc</w:t>
-      </w:r>
-      <w:proofErr w:type="spellEnd"/>
-      <w:r>
-        <w:rPr>
-          <w:rFonts w:ascii="Menlo" w:hAnsi="Menlo" w:cs="Menlo"/>
-          <w:b/>
-          <w:sz w:val="18"/>
-          <w:szCs w:val="18"/>
-        </w:rPr>
-        <w:t>-web</w:t>
+        <w:t>cd hpc-web</w:t>
       </w:r>
     </w:p>
     <w:p>
@@ -1747,25 +1502,14 @@
           <w:szCs w:val="18"/>
         </w:rPr>
       </w:pPr>
-      <w:proofErr w:type="spellStart"/>
-      <w:r>
-        <w:rPr>
-          <w:rFonts w:ascii="Menlo" w:hAnsi="Menlo" w:cs="Menlo"/>
-          <w:b/>
-          <w:sz w:val="18"/>
-          <w:szCs w:val="18"/>
-        </w:rPr>
-        <w:t>mvn</w:t>
-      </w:r>
-      <w:proofErr w:type="spellEnd"/>
-      <w:r>
-        <w:rPr>
-          <w:rFonts w:ascii="Menlo" w:hAnsi="Menlo" w:cs="Menlo"/>
-          <w:b/>
-          <w:sz w:val="18"/>
-          <w:szCs w:val="18"/>
-        </w:rPr>
-        <w:t xml:space="preserve"> clean install</w:t>
+      <w:r>
+        <w:rPr>
+          <w:rFonts w:ascii="Menlo" w:hAnsi="Menlo" w:cs="Menlo"/>
+          <w:b/>
+          <w:sz w:val="18"/>
+          <w:szCs w:val="18"/>
+        </w:rPr>
+        <w:t>mvn clean install</w:t>
       </w:r>
       <w:r>
         <w:rPr>
@@ -1785,7 +1529,6 @@
         </w:rPr>
         <w:t>–</w:t>
       </w:r>
-      <w:proofErr w:type="spellStart"/>
       <w:r>
         <w:rPr>
           <w:rFonts w:ascii="Menlo" w:hAnsi="Menlo" w:cs="Menlo"/>
@@ -1795,7 +1538,6 @@
         </w:rPr>
         <w:t>Pprod</w:t>
       </w:r>
-      <w:proofErr w:type="spellEnd"/>
     </w:p>
     <w:p>
       <w:pPr>
@@ -1850,110 +1592,32 @@
           <w:sz w:val="24"/>
           <w:szCs w:val="24"/>
         </w:rPr>
-        <w:t xml:space="preserve"> to </w:t>
-      </w:r>
-      <w:proofErr w:type="gramStart"/>
-      <w:r>
-        <w:rPr>
-          <w:sz w:val="24"/>
-          <w:szCs w:val="24"/>
-        </w:rPr>
-        <w:t>the  Web</w:t>
-      </w:r>
-      <w:proofErr w:type="gramEnd"/>
-      <w:r>
-        <w:rPr>
-          <w:sz w:val="24"/>
-          <w:szCs w:val="24"/>
-        </w:rPr>
-        <w:t xml:space="preserve"> Application server</w:t>
-      </w:r>
-    </w:p>
-    <w:p>
-      <w:pPr>
-        <w:pStyle w:val="ListParagraph"/>
-        <w:rPr>
-          <w:sz w:val="24"/>
-          <w:szCs w:val="24"/>
-        </w:rPr>
-      </w:pPr>
-    </w:p>
-    <w:p>
-      <w:pPr>
-        <w:pStyle w:val="ListParagraph"/>
-        <w:rPr>
-          <w:sz w:val="24"/>
-          <w:szCs w:val="24"/>
-        </w:rPr>
-      </w:pPr>
-      <w:r>
-        <w:rPr>
-          <w:sz w:val="24"/>
-          <w:szCs w:val="24"/>
-        </w:rPr>
-        <w:t xml:space="preserve">Copy </w:t>
-      </w:r>
-      <w:proofErr w:type="gramStart"/>
-      <w:r>
-        <w:rPr>
-          <w:sz w:val="24"/>
-          <w:szCs w:val="24"/>
-        </w:rPr>
-        <w:t xml:space="preserve">the </w:t>
-      </w:r>
-      <w:r>
-        <w:rPr>
-          <w:sz w:val="24"/>
-          <w:szCs w:val="24"/>
-        </w:rPr>
-        <w:t xml:space="preserve"> file</w:t>
-      </w:r>
-      <w:proofErr w:type="gramEnd"/>
-      <w:r>
-        <w:rPr>
-          <w:sz w:val="24"/>
-          <w:szCs w:val="24"/>
-        </w:rPr>
-        <w:t xml:space="preserve"> target/</w:t>
-      </w:r>
-      <w:proofErr w:type="spellStart"/>
-      <w:r>
-        <w:rPr>
-          <w:sz w:val="24"/>
-          <w:szCs w:val="24"/>
-        </w:rPr>
-        <w:t>hpc</w:t>
-      </w:r>
-      <w:proofErr w:type="spellEnd"/>
-      <w:r>
-        <w:rPr>
-          <w:sz w:val="24"/>
-          <w:szCs w:val="24"/>
-        </w:rPr>
-        <w:t>-web-&lt;</w:t>
-      </w:r>
-      <w:proofErr w:type="spellStart"/>
-      <w:r>
-        <w:rPr>
-          <w:sz w:val="24"/>
-          <w:szCs w:val="24"/>
-        </w:rPr>
-        <w:t>new_version</w:t>
-      </w:r>
-      <w:proofErr w:type="spellEnd"/>
-      <w:r>
-        <w:rPr>
-          <w:sz w:val="24"/>
-          <w:szCs w:val="24"/>
-        </w:rPr>
-        <w:t>&gt;</w:t>
-      </w:r>
-      <w:r>
-        <w:rPr>
-          <w:sz w:val="24"/>
-          <w:szCs w:val="24"/>
-        </w:rPr>
-        <w:t xml:space="preserve">.war </w:t>
+        <w:t xml:space="preserve"> to the Web Application server</w:t>
+      </w:r>
+    </w:p>
+    <w:p>
+      <w:pPr>
+        <w:pStyle w:val="ListParagraph"/>
+        <w:rPr>
+          <w:sz w:val="24"/>
+          <w:szCs w:val="24"/>
+        </w:rPr>
+      </w:pPr>
+    </w:p>
+    <w:p>
+      <w:pPr>
+        <w:pStyle w:val="ListParagraph"/>
+        <w:rPr>
+          <w:sz w:val="24"/>
+          <w:szCs w:val="24"/>
+        </w:rPr>
+      </w:pPr>
+      <w:r>
+        <w:rPr>
+          <w:sz w:val="24"/>
+          <w:szCs w:val="24"/>
+        </w:rPr>
+        <w:t xml:space="preserve">Copy the  file target/hpc-web-&lt;new_version&gt;.war </w:t>
       </w:r>
       <w:r>
         <w:rPr>
@@ -1967,14 +1631,7 @@
           <w:sz w:val="24"/>
           <w:szCs w:val="24"/>
         </w:rPr>
-        <w:t xml:space="preserve">to Web Server </w:t>
-      </w:r>
-      <w:r>
-        <w:rPr>
-          <w:sz w:val="24"/>
-          <w:szCs w:val="24"/>
-        </w:rPr>
-        <w:t xml:space="preserve"> e.g.</w:t>
+        <w:t>to Web Server  e.g.</w:t>
       </w:r>
     </w:p>
     <w:p>
@@ -2002,7 +1659,6 @@
           <w:shd w:val="clear" w:color="auto" w:fill="EFF0F1"/>
         </w:rPr>
       </w:pPr>
-      <w:proofErr w:type="spellStart"/>
       <w:r>
         <w:rPr>
           <w:rFonts w:ascii="Consolas" w:eastAsia="Times New Roman" w:hAnsi="Consolas"/>
@@ -2012,19 +1668,7 @@
           <w:bdr w:val="none" w:sz="0" w:space="0" w:color="auto" w:frame="1"/>
           <w:shd w:val="clear" w:color="auto" w:fill="EFF0F1"/>
         </w:rPr>
-        <w:t>scp</w:t>
-      </w:r>
-      <w:proofErr w:type="spellEnd"/>
-      <w:r>
-        <w:rPr>
-          <w:rFonts w:ascii="Consolas" w:eastAsia="Times New Roman" w:hAnsi="Consolas"/>
-          <w:color w:val="242729"/>
-          <w:sz w:val="20"/>
-          <w:szCs w:val="20"/>
-          <w:bdr w:val="none" w:sz="0" w:space="0" w:color="auto" w:frame="1"/>
-          <w:shd w:val="clear" w:color="auto" w:fill="EFF0F1"/>
-        </w:rPr>
-        <w:t xml:space="preserve"> -r </w:t>
+        <w:t xml:space="preserve">scp -r </w:t>
       </w:r>
       <w:r>
         <w:rPr>
@@ -2058,55 +1702,7 @@
             <w:bdr w:val="none" w:sz="0" w:space="0" w:color="auto" w:frame="1"/>
             <w:shd w:val="clear" w:color="auto" w:fill="EFF0F1"/>
           </w:rPr>
-          <w:t>&lt;</w:t>
-        </w:r>
-        <w:proofErr w:type="spellStart"/>
-        <w:r>
-          <w:rPr>
-            <w:rStyle w:val="Hyperlink"/>
-            <w:rFonts w:ascii="Consolas" w:eastAsia="Times New Roman" w:hAnsi="Consolas"/>
-            <w:sz w:val="20"/>
-            <w:szCs w:val="20"/>
-            <w:bdr w:val="none" w:sz="0" w:space="0" w:color="auto" w:frame="1"/>
-            <w:shd w:val="clear" w:color="auto" w:fill="EFF0F1"/>
-          </w:rPr>
-          <w:t>UserId</w:t>
-        </w:r>
-        <w:proofErr w:type="spellEnd"/>
-        <w:r>
-          <w:rPr>
-            <w:rStyle w:val="Hyperlink"/>
-            <w:rFonts w:ascii="Consolas" w:eastAsia="Times New Roman" w:hAnsi="Consolas"/>
-            <w:sz w:val="20"/>
-            <w:szCs w:val="20"/>
-            <w:bdr w:val="none" w:sz="0" w:space="0" w:color="auto" w:frame="1"/>
-            <w:shd w:val="clear" w:color="auto" w:fill="EFF0F1"/>
-          </w:rPr>
-          <w:t>&gt;@fr-s-hpcdm-web-p.ncifcrf.gov:/home/&lt;</w:t>
-        </w:r>
-        <w:proofErr w:type="spellStart"/>
-        <w:r>
-          <w:rPr>
-            <w:rStyle w:val="Hyperlink"/>
-            <w:rFonts w:ascii="Consolas" w:eastAsia="Times New Roman" w:hAnsi="Consolas"/>
-            <w:sz w:val="20"/>
-            <w:szCs w:val="20"/>
-            <w:bdr w:val="none" w:sz="0" w:space="0" w:color="auto" w:frame="1"/>
-            <w:shd w:val="clear" w:color="auto" w:fill="EFF0F1"/>
-          </w:rPr>
-          <w:t>UserId</w:t>
-        </w:r>
-        <w:proofErr w:type="spellEnd"/>
-        <w:r>
-          <w:rPr>
-            <w:rStyle w:val="Hyperlink"/>
-            <w:rFonts w:ascii="Consolas" w:eastAsia="Times New Roman" w:hAnsi="Consolas"/>
-            <w:sz w:val="20"/>
-            <w:szCs w:val="20"/>
-            <w:bdr w:val="none" w:sz="0" w:space="0" w:color="auto" w:frame="1"/>
-            <w:shd w:val="clear" w:color="auto" w:fill="EFF0F1"/>
-          </w:rPr>
-          <w:t>&gt;/</w:t>
+          <w:t>&lt;UserId&gt;@fr-s-hpcdm-web-p.ncifcrf.gov:/home/&lt;UserId&gt;/</w:t>
         </w:r>
       </w:hyperlink>
     </w:p>
@@ -2177,14 +1773,7 @@
           <w:sz w:val="24"/>
           <w:szCs w:val="24"/>
         </w:rPr>
-        <w:t xml:space="preserve">Copy database script if any from </w:t>
-      </w:r>
-      <w:r>
-        <w:rPr>
-          <w:sz w:val="24"/>
-          <w:szCs w:val="24"/>
-        </w:rPr>
-        <w:t>/opt/&lt;HPC_DME_ROOT&gt;/src/hpc-server/hpc-dao-impl/src/main/script/migration/</w:t>
+        <w:t>Copy database script if any from /opt/&lt;HPC_DME_ROOT&gt;/src/hpc-server/hpc-dao-impl/src/main/script/migration/</w:t>
       </w:r>
       <w:r>
         <w:rPr>
@@ -2204,7 +1793,6 @@
           <w:szCs w:val="18"/>
         </w:rPr>
       </w:pPr>
-      <w:proofErr w:type="spellStart"/>
       <w:r>
         <w:rPr>
           <w:rFonts w:ascii="Menlo" w:eastAsia="Times New Roman" w:hAnsi="Menlo" w:cs="Menlo"/>
@@ -2215,20 +1803,7 @@
           <w:bdr w:val="none" w:sz="0" w:space="0" w:color="auto" w:frame="1"/>
           <w:shd w:val="clear" w:color="auto" w:fill="EFF0F1"/>
         </w:rPr>
-        <w:t>scp</w:t>
-      </w:r>
-      <w:proofErr w:type="spellEnd"/>
-      <w:r>
-        <w:rPr>
-          <w:rFonts w:ascii="Menlo" w:eastAsia="Times New Roman" w:hAnsi="Menlo" w:cs="Menlo"/>
-          <w:b/>
-          <w:color w:val="242729"/>
-          <w:sz w:val="18"/>
-          <w:szCs w:val="18"/>
-          <w:bdr w:val="none" w:sz="0" w:space="0" w:color="auto" w:frame="1"/>
-          <w:shd w:val="clear" w:color="auto" w:fill="EFF0F1"/>
-        </w:rPr>
-        <w:t xml:space="preserve"> -r </w:t>
+        <w:t xml:space="preserve">scp -r </w:t>
       </w:r>
       <w:r>
         <w:rPr>
@@ -2280,33 +1855,7 @@
             <w:bdr w:val="none" w:sz="0" w:space="0" w:color="auto" w:frame="1"/>
             <w:shd w:val="clear" w:color="auto" w:fill="EFF0F1"/>
           </w:rPr>
-          <w:t>&lt;</w:t>
-        </w:r>
-        <w:proofErr w:type="spellStart"/>
-        <w:r>
-          <w:rPr>
-            <w:rStyle w:val="Hyperlink"/>
-            <w:rFonts w:ascii="Menlo" w:eastAsia="Times New Roman" w:hAnsi="Menlo" w:cs="Menlo"/>
-            <w:b/>
-            <w:sz w:val="18"/>
-            <w:szCs w:val="18"/>
-            <w:bdr w:val="none" w:sz="0" w:space="0" w:color="auto" w:frame="1"/>
-            <w:shd w:val="clear" w:color="auto" w:fill="EFF0F1"/>
-          </w:rPr>
-          <w:t>UserId</w:t>
-        </w:r>
-        <w:proofErr w:type="spellEnd"/>
-        <w:r>
-          <w:rPr>
-            <w:rStyle w:val="Hyperlink"/>
-            <w:rFonts w:ascii="Menlo" w:eastAsia="Times New Roman" w:hAnsi="Menlo" w:cs="Menlo"/>
-            <w:b/>
-            <w:sz w:val="18"/>
-            <w:szCs w:val="18"/>
-            <w:bdr w:val="none" w:sz="0" w:space="0" w:color="auto" w:frame="1"/>
-            <w:shd w:val="clear" w:color="auto" w:fill="EFF0F1"/>
-          </w:rPr>
-          <w:t>&gt;</w:t>
+          <w:t>&lt;UserId&gt;</w:t>
         </w:r>
         <w:r>
           <w:rPr>
@@ -2340,33 +1889,7 @@
             <w:bdr w:val="none" w:sz="0" w:space="0" w:color="auto" w:frame="1"/>
             <w:shd w:val="clear" w:color="auto" w:fill="EFF0F1"/>
           </w:rPr>
-          <w:t>:/home/&lt;</w:t>
-        </w:r>
-        <w:proofErr w:type="spellStart"/>
-        <w:r>
-          <w:rPr>
-            <w:rStyle w:val="Hyperlink"/>
-            <w:rFonts w:ascii="Menlo" w:eastAsia="Times New Roman" w:hAnsi="Menlo" w:cs="Menlo"/>
-            <w:b/>
-            <w:sz w:val="18"/>
-            <w:szCs w:val="18"/>
-            <w:bdr w:val="none" w:sz="0" w:space="0" w:color="auto" w:frame="1"/>
-            <w:shd w:val="clear" w:color="auto" w:fill="EFF0F1"/>
-          </w:rPr>
-          <w:t>UserId</w:t>
-        </w:r>
-        <w:proofErr w:type="spellEnd"/>
-        <w:r>
-          <w:rPr>
-            <w:rStyle w:val="Hyperlink"/>
-            <w:rFonts w:ascii="Menlo" w:eastAsia="Times New Roman" w:hAnsi="Menlo" w:cs="Menlo"/>
-            <w:b/>
-            <w:sz w:val="18"/>
-            <w:szCs w:val="18"/>
-            <w:bdr w:val="none" w:sz="0" w:space="0" w:color="auto" w:frame="1"/>
-            <w:shd w:val="clear" w:color="auto" w:fill="EFF0F1"/>
-          </w:rPr>
-          <w:t>&gt;/</w:t>
+          <w:t>:/home/&lt;UserId&gt;/</w:t>
         </w:r>
       </w:hyperlink>
     </w:p>
@@ -2432,13 +1955,11 @@
       <w:r>
         <w:t xml:space="preserve">Change to </w:t>
       </w:r>
-      <w:proofErr w:type="spellStart"/>
-      <w:r>
-        <w:t>servicemix</w:t>
-      </w:r>
-      <w:proofErr w:type="spellEnd"/>
-      <w:r>
-        <w:t xml:space="preserve"> installation directory</w:t>
+      <w:r>
+        <w:t>S</w:t>
+      </w:r>
+      <w:r>
+        <w:t>ervicemix installation directory</w:t>
       </w:r>
     </w:p>
     <w:p>
@@ -2467,21 +1988,7 @@
           <w:rStyle w:val="s1"/>
           <w:b/>
         </w:rPr>
-        <w:t xml:space="preserve"> </w:t>
-      </w:r>
-      <w:r>
-        <w:rPr>
-          <w:rStyle w:val="s1"/>
-          <w:b/>
-        </w:rPr>
-        <w:t>apache-servicemix-7.0.0</w:t>
-      </w:r>
-      <w:r>
-        <w:rPr>
-          <w:rStyle w:val="s1"/>
-          <w:b/>
-        </w:rPr>
-        <w:t>.M3</w:t>
+        <w:t xml:space="preserve"> apache-servicemix-7.0.0.M3</w:t>
       </w:r>
     </w:p>
     <w:p>
@@ -2514,17 +2021,7 @@
           <w:sz w:val="24"/>
           <w:szCs w:val="24"/>
         </w:rPr>
-        <w:t xml:space="preserve">Update the startup </w:t>
-      </w:r>
-      <w:proofErr w:type="gramStart"/>
-      <w:r>
-        <w:rPr>
-          <w:rFonts w:asciiTheme="minorHAnsi" w:hAnsiTheme="minorHAnsi"/>
-          <w:color w:val="000000" w:themeColor="text1"/>
-          <w:sz w:val="24"/>
-          <w:szCs w:val="24"/>
-        </w:rPr>
-        <w:t xml:space="preserve">script </w:t>
+        <w:t xml:space="preserve">Update the startup script </w:t>
       </w:r>
       <w:r>
         <w:rPr>
@@ -2546,7 +2043,6 @@
         </w:rPr>
         <w:t>start-deploy-servicemix-service.sh</w:t>
       </w:r>
-      <w:proofErr w:type="gramEnd"/>
     </w:p>
     <w:p>
       <w:pPr>
@@ -2594,7 +2090,6 @@
       <w:r>
         <w:tab/>
       </w:r>
-      <w:proofErr w:type="gramStart"/>
       <w:r>
         <w:rPr>
           <w:b/>
@@ -2602,359 +2097,140 @@
           <w:sz w:val="16"/>
           <w:szCs w:val="16"/>
         </w:rPr>
-        <w:t>./</w:t>
-      </w:r>
-      <w:proofErr w:type="gramEnd"/>
-      <w:r>
+        <w:t xml:space="preserve">./bin/client -h 127.0.0.1 </w:t>
+      </w:r>
+    </w:p>
+    <w:p>
+      <w:pPr>
+        <w:pStyle w:val="p1"/>
+        <w:ind w:left="540" w:firstLine="720"/>
         <w:rPr>
           <w:b/>
           <w:color w:val="000000" w:themeColor="text1"/>
           <w:sz w:val="16"/>
           <w:szCs w:val="16"/>
         </w:rPr>
-        <w:t xml:space="preserve">bin/client -h 127.0.0.1 </w:t>
-      </w:r>
+      </w:pPr>
+      <w:r>
+        <w:rPr>
+          <w:b/>
+          <w:color w:val="000000" w:themeColor="text1"/>
+          <w:sz w:val="16"/>
+          <w:szCs w:val="16"/>
+        </w:rPr>
+        <w:t>"feature:repo-add mvn:gov</w:t>
+      </w:r>
+      <w:r>
+        <w:rPr>
+          <w:b/>
+          <w:color w:val="000000" w:themeColor="text1"/>
+          <w:sz w:val="16"/>
+          <w:szCs w:val="16"/>
+        </w:rPr>
+        <w:t>.nih.nci.hpc/hpc-features/&lt;prev_</w:t>
+      </w:r>
+      <w:r>
+        <w:rPr>
+          <w:b/>
+          <w:color w:val="000000" w:themeColor="text1"/>
+          <w:sz w:val="16"/>
+          <w:szCs w:val="16"/>
+        </w:rPr>
+        <w:t>version&gt;/xml/features"</w:t>
+      </w:r>
+    </w:p>
+    <w:p>
+      <w:pPr>
+        <w:pStyle w:val="p1"/>
+        <w:ind w:left="1260" w:firstLine="720"/>
+      </w:pPr>
     </w:p>
     <w:p>
       <w:pPr>
         <w:pStyle w:val="p1"/>
         <w:ind w:left="540" w:firstLine="720"/>
         <w:rPr>
-          <w:b/>
-          <w:color w:val="000000" w:themeColor="text1"/>
-          <w:sz w:val="16"/>
-          <w:szCs w:val="16"/>
-        </w:rPr>
-      </w:pPr>
-      <w:r>
-        <w:rPr>
-          <w:b/>
-          <w:color w:val="000000" w:themeColor="text1"/>
-          <w:sz w:val="16"/>
-          <w:szCs w:val="16"/>
-        </w:rPr>
-        <w:t>"</w:t>
-      </w:r>
-      <w:proofErr w:type="spellStart"/>
-      <w:proofErr w:type="gramStart"/>
-      <w:r>
-        <w:rPr>
-          <w:b/>
-          <w:color w:val="000000" w:themeColor="text1"/>
-          <w:sz w:val="16"/>
-          <w:szCs w:val="16"/>
-        </w:rPr>
-        <w:t>feature:repo</w:t>
-      </w:r>
-      <w:proofErr w:type="gramEnd"/>
-      <w:r>
-        <w:rPr>
-          <w:b/>
-          <w:color w:val="000000" w:themeColor="text1"/>
-          <w:sz w:val="16"/>
-          <w:szCs w:val="16"/>
-        </w:rPr>
-        <w:t>-add</w:t>
-      </w:r>
-      <w:proofErr w:type="spellEnd"/>
-      <w:r>
-        <w:rPr>
-          <w:b/>
-          <w:color w:val="000000" w:themeColor="text1"/>
-          <w:sz w:val="16"/>
-          <w:szCs w:val="16"/>
-        </w:rPr>
-        <w:t xml:space="preserve"> </w:t>
-      </w:r>
-      <w:proofErr w:type="spellStart"/>
-      <w:r>
-        <w:rPr>
-          <w:b/>
-          <w:color w:val="000000" w:themeColor="text1"/>
-          <w:sz w:val="16"/>
-          <w:szCs w:val="16"/>
-        </w:rPr>
-        <w:t>mvn:gov</w:t>
-      </w:r>
-      <w:r>
-        <w:rPr>
-          <w:b/>
-          <w:color w:val="000000" w:themeColor="text1"/>
-          <w:sz w:val="16"/>
-          <w:szCs w:val="16"/>
-        </w:rPr>
-        <w:t>.nih.nci.hpc</w:t>
-      </w:r>
-      <w:proofErr w:type="spellEnd"/>
-      <w:r>
-        <w:rPr>
-          <w:b/>
-          <w:color w:val="000000" w:themeColor="text1"/>
-          <w:sz w:val="16"/>
-          <w:szCs w:val="16"/>
-        </w:rPr>
-        <w:t>/</w:t>
-      </w:r>
-      <w:proofErr w:type="spellStart"/>
-      <w:r>
-        <w:rPr>
-          <w:b/>
-          <w:color w:val="000000" w:themeColor="text1"/>
-          <w:sz w:val="16"/>
-          <w:szCs w:val="16"/>
-        </w:rPr>
-        <w:t>hpc</w:t>
-      </w:r>
-      <w:proofErr w:type="spellEnd"/>
-      <w:r>
-        <w:rPr>
-          <w:b/>
-          <w:color w:val="000000" w:themeColor="text1"/>
-          <w:sz w:val="16"/>
-          <w:szCs w:val="16"/>
-        </w:rPr>
-        <w:t>-features/&lt;</w:t>
-      </w:r>
-      <w:proofErr w:type="spellStart"/>
-      <w:r>
-        <w:rPr>
-          <w:b/>
-          <w:color w:val="000000" w:themeColor="text1"/>
-          <w:sz w:val="16"/>
-          <w:szCs w:val="16"/>
-        </w:rPr>
-        <w:t>prev_</w:t>
-      </w:r>
-      <w:r>
-        <w:rPr>
-          <w:b/>
-          <w:color w:val="000000" w:themeColor="text1"/>
-          <w:sz w:val="16"/>
-          <w:szCs w:val="16"/>
-        </w:rPr>
-        <w:t>version</w:t>
-      </w:r>
-      <w:proofErr w:type="spellEnd"/>
-      <w:r>
-        <w:rPr>
-          <w:b/>
-          <w:color w:val="000000" w:themeColor="text1"/>
-          <w:sz w:val="16"/>
-          <w:szCs w:val="16"/>
-        </w:rPr>
-        <w:t>&gt;/xml/features"</w:t>
-      </w:r>
-    </w:p>
-    <w:p>
-      <w:pPr>
-        <w:pStyle w:val="p1"/>
-        <w:ind w:left="1260" w:firstLine="720"/>
-      </w:pPr>
+          <w:rFonts w:asciiTheme="minorHAnsi" w:hAnsiTheme="minorHAnsi"/>
+          <w:sz w:val="24"/>
+          <w:szCs w:val="24"/>
+        </w:rPr>
+      </w:pPr>
+      <w:r>
+        <w:rPr>
+          <w:rFonts w:asciiTheme="minorHAnsi" w:hAnsiTheme="minorHAnsi"/>
+          <w:sz w:val="24"/>
+          <w:szCs w:val="24"/>
+        </w:rPr>
+        <w:t>r</w:t>
+      </w:r>
+      <w:r>
+        <w:rPr>
+          <w:rFonts w:asciiTheme="minorHAnsi" w:hAnsiTheme="minorHAnsi"/>
+          <w:sz w:val="24"/>
+          <w:szCs w:val="24"/>
+        </w:rPr>
+        <w:t>eplace &lt;prev_</w:t>
+      </w:r>
+      <w:r>
+        <w:rPr>
+          <w:rFonts w:asciiTheme="minorHAnsi" w:hAnsiTheme="minorHAnsi"/>
+          <w:sz w:val="24"/>
+          <w:szCs w:val="24"/>
+        </w:rPr>
+        <w:t>version&gt; with the new version e.g</w:t>
+      </w:r>
+      <w:r>
+        <w:rPr>
+          <w:rFonts w:asciiTheme="minorHAnsi" w:hAnsiTheme="minorHAnsi"/>
+          <w:sz w:val="24"/>
+          <w:szCs w:val="24"/>
+        </w:rPr>
+        <w:t>.</w:t>
+      </w:r>
     </w:p>
     <w:p>
       <w:pPr>
         <w:pStyle w:val="p1"/>
         <w:ind w:left="540" w:firstLine="720"/>
-        <w:rPr>
-          <w:rFonts w:asciiTheme="minorHAnsi" w:hAnsiTheme="minorHAnsi"/>
-          <w:sz w:val="24"/>
-          <w:szCs w:val="24"/>
-        </w:rPr>
-      </w:pPr>
-      <w:r>
-        <w:rPr>
-          <w:rFonts w:asciiTheme="minorHAnsi" w:hAnsiTheme="minorHAnsi"/>
-          <w:sz w:val="24"/>
-          <w:szCs w:val="24"/>
-        </w:rPr>
-        <w:t>r</w:t>
-      </w:r>
-      <w:r>
-        <w:rPr>
-          <w:rFonts w:asciiTheme="minorHAnsi" w:hAnsiTheme="minorHAnsi"/>
-          <w:sz w:val="24"/>
-          <w:szCs w:val="24"/>
-        </w:rPr>
-        <w:t>eplace &lt;</w:t>
-      </w:r>
-      <w:proofErr w:type="spellStart"/>
-      <w:r>
-        <w:rPr>
-          <w:rFonts w:asciiTheme="minorHAnsi" w:hAnsiTheme="minorHAnsi"/>
-          <w:sz w:val="24"/>
-          <w:szCs w:val="24"/>
-        </w:rPr>
-        <w:t>prev_</w:t>
-      </w:r>
-      <w:r>
-        <w:rPr>
-          <w:rFonts w:asciiTheme="minorHAnsi" w:hAnsiTheme="minorHAnsi"/>
-          <w:sz w:val="24"/>
-          <w:szCs w:val="24"/>
-        </w:rPr>
-        <w:t>version</w:t>
-      </w:r>
-      <w:proofErr w:type="spellEnd"/>
-      <w:r>
-        <w:rPr>
-          <w:rFonts w:asciiTheme="minorHAnsi" w:hAnsiTheme="minorHAnsi"/>
-          <w:sz w:val="24"/>
-          <w:szCs w:val="24"/>
-        </w:rPr>
-        <w:t>&gt; with the new version e.g</w:t>
-      </w:r>
-      <w:r>
-        <w:rPr>
-          <w:rFonts w:asciiTheme="minorHAnsi" w:hAnsiTheme="minorHAnsi"/>
-          <w:sz w:val="24"/>
-          <w:szCs w:val="24"/>
-        </w:rPr>
-        <w:t>.</w:t>
+      </w:pPr>
+    </w:p>
+    <w:p>
+      <w:pPr>
+        <w:pStyle w:val="p1"/>
+        <w:ind w:left="1440"/>
+        <w:rPr>
+          <w:b/>
+          <w:color w:val="000000" w:themeColor="text1"/>
+          <w:sz w:val="18"/>
+          <w:szCs w:val="18"/>
+        </w:rPr>
+      </w:pPr>
+      <w:r>
+        <w:rPr>
+          <w:b/>
+          <w:color w:val="000000" w:themeColor="text1"/>
+          <w:sz w:val="18"/>
+          <w:szCs w:val="18"/>
+        </w:rPr>
+        <w:t xml:space="preserve">./bin/client -h 127.0.0.1 </w:t>
       </w:r>
     </w:p>
     <w:p>
       <w:pPr>
         <w:pStyle w:val="p1"/>
         <w:ind w:left="540" w:firstLine="720"/>
-      </w:pPr>
-    </w:p>
-    <w:p>
-      <w:pPr>
-        <w:pStyle w:val="p1"/>
-        <w:ind w:left="1440"/>
-        <w:rPr>
-          <w:b/>
-          <w:color w:val="000000" w:themeColor="text1"/>
-          <w:sz w:val="18"/>
-          <w:szCs w:val="18"/>
-        </w:rPr>
-      </w:pPr>
-      <w:proofErr w:type="gramStart"/>
-      <w:r>
-        <w:rPr>
-          <w:b/>
-          <w:color w:val="000000" w:themeColor="text1"/>
-          <w:sz w:val="18"/>
-          <w:szCs w:val="18"/>
-        </w:rPr>
-        <w:t>./</w:t>
-      </w:r>
-      <w:proofErr w:type="gramEnd"/>
-      <w:r>
-        <w:rPr>
-          <w:b/>
-          <w:color w:val="000000" w:themeColor="text1"/>
-          <w:sz w:val="18"/>
-          <w:szCs w:val="18"/>
-        </w:rPr>
-        <w:t xml:space="preserve">bin/client -h 127.0.0.1 </w:t>
-      </w:r>
-    </w:p>
-    <w:p>
-      <w:pPr>
-        <w:pStyle w:val="p1"/>
-        <w:ind w:left="540" w:firstLine="720"/>
-        <w:rPr>
-          <w:b/>
-        </w:rPr>
-      </w:pPr>
-      <w:r>
-        <w:rPr>
-          <w:b/>
-          <w:color w:val="000000" w:themeColor="text1"/>
-          <w:sz w:val="18"/>
-          <w:szCs w:val="18"/>
-        </w:rPr>
-        <w:t>"</w:t>
-      </w:r>
-      <w:proofErr w:type="spellStart"/>
-      <w:proofErr w:type="gramStart"/>
-      <w:r>
-        <w:rPr>
-          <w:b/>
-          <w:color w:val="000000" w:themeColor="text1"/>
-          <w:sz w:val="18"/>
-          <w:szCs w:val="18"/>
-        </w:rPr>
-        <w:t>feature:repo</w:t>
-      </w:r>
-      <w:proofErr w:type="gramEnd"/>
-      <w:r>
-        <w:rPr>
-          <w:b/>
-          <w:color w:val="000000" w:themeColor="text1"/>
-          <w:sz w:val="18"/>
-          <w:szCs w:val="18"/>
-        </w:rPr>
-        <w:t>-add</w:t>
-      </w:r>
-      <w:proofErr w:type="spellEnd"/>
-      <w:r>
-        <w:rPr>
-          <w:b/>
-          <w:color w:val="000000" w:themeColor="text1"/>
-          <w:sz w:val="18"/>
-          <w:szCs w:val="18"/>
-        </w:rPr>
-        <w:t xml:space="preserve"> </w:t>
-      </w:r>
-      <w:proofErr w:type="spellStart"/>
-      <w:r>
-        <w:rPr>
-          <w:b/>
-          <w:color w:val="000000" w:themeColor="text1"/>
-          <w:sz w:val="18"/>
-          <w:szCs w:val="18"/>
-        </w:rPr>
-        <w:t>mvn:gov</w:t>
-      </w:r>
-      <w:r>
-        <w:rPr>
-          <w:b/>
-          <w:color w:val="000000" w:themeColor="text1"/>
-          <w:sz w:val="18"/>
-          <w:szCs w:val="18"/>
-        </w:rPr>
-        <w:t>.nih.nci.hpc</w:t>
-      </w:r>
-      <w:proofErr w:type="spellEnd"/>
-      <w:r>
-        <w:rPr>
-          <w:b/>
-          <w:color w:val="000000" w:themeColor="text1"/>
-          <w:sz w:val="18"/>
-          <w:szCs w:val="18"/>
-        </w:rPr>
-        <w:t>/</w:t>
-      </w:r>
-      <w:proofErr w:type="spellStart"/>
-      <w:r>
-        <w:rPr>
-          <w:b/>
-          <w:color w:val="000000" w:themeColor="text1"/>
-          <w:sz w:val="18"/>
-          <w:szCs w:val="18"/>
-        </w:rPr>
-        <w:t>hpc</w:t>
-      </w:r>
-      <w:proofErr w:type="spellEnd"/>
-      <w:r>
-        <w:rPr>
-          <w:b/>
-          <w:color w:val="000000" w:themeColor="text1"/>
-          <w:sz w:val="18"/>
-          <w:szCs w:val="18"/>
-        </w:rPr>
-        <w:t>-features/1.7.0</w:t>
-      </w:r>
-      <w:r>
-        <w:rPr>
-          <w:b/>
-          <w:color w:val="000000" w:themeColor="text1"/>
-          <w:sz w:val="18"/>
-          <w:szCs w:val="18"/>
-        </w:rPr>
-        <w:t>/xml/features"</w:t>
+        <w:rPr>
+          <w:b/>
+        </w:rPr>
+      </w:pPr>
+      <w:r>
+        <w:rPr>
+          <w:b/>
+          <w:color w:val="000000" w:themeColor="text1"/>
+          <w:sz w:val="18"/>
+          <w:szCs w:val="18"/>
+        </w:rPr>
+        <w:t>"feature:repo-add mvn:gov.nih.nci.hpc/hpc-features/1.7.0/xml/features"</w:t>
       </w:r>
     </w:p>
     <w:p/>
@@ -2975,23 +2251,7 @@
           <w:sz w:val="24"/>
           <w:szCs w:val="24"/>
         </w:rPr>
-        <w:t xml:space="preserve">Update </w:t>
-      </w:r>
-      <w:proofErr w:type="spellStart"/>
-      <w:r>
-        <w:rPr>
-          <w:sz w:val="24"/>
-          <w:szCs w:val="24"/>
-        </w:rPr>
-        <w:t>config</w:t>
-      </w:r>
-      <w:proofErr w:type="spellEnd"/>
-      <w:r>
-        <w:rPr>
-          <w:sz w:val="24"/>
-          <w:szCs w:val="24"/>
-        </w:rPr>
-        <w:t xml:space="preserve"> file </w:t>
+        <w:t xml:space="preserve">Update config file </w:t>
       </w:r>
       <w:r>
         <w:rPr>
@@ -3034,23 +2294,7 @@
           <w:sz w:val="24"/>
           <w:szCs w:val="24"/>
         </w:rPr>
-        <w:t xml:space="preserve"> server and </w:t>
-      </w:r>
-      <w:proofErr w:type="spellStart"/>
-      <w:r>
-        <w:rPr>
-          <w:sz w:val="24"/>
-          <w:szCs w:val="24"/>
-        </w:rPr>
-        <w:t>sudo</w:t>
-      </w:r>
-      <w:proofErr w:type="spellEnd"/>
-      <w:r>
-        <w:rPr>
-          <w:sz w:val="24"/>
-          <w:szCs w:val="24"/>
-        </w:rPr>
-        <w:t xml:space="preserve"> to root</w:t>
+        <w:t xml:space="preserve"> server and sudo to root</w:t>
       </w:r>
     </w:p>
     <w:p>
@@ -3063,25 +2307,14 @@
           <w:szCs w:val="18"/>
         </w:rPr>
       </w:pPr>
-      <w:proofErr w:type="spellStart"/>
-      <w:r>
-        <w:rPr>
-          <w:rFonts w:ascii="Menlo" w:hAnsi="Menlo" w:cs="Menlo"/>
-          <w:b/>
-          <w:sz w:val="18"/>
-          <w:szCs w:val="18"/>
-        </w:rPr>
-        <w:t>ssh</w:t>
-      </w:r>
-      <w:proofErr w:type="spellEnd"/>
-      <w:r>
-        <w:rPr>
-          <w:rFonts w:ascii="Menlo" w:hAnsi="Menlo" w:cs="Menlo"/>
-          <w:b/>
-          <w:sz w:val="18"/>
-          <w:szCs w:val="18"/>
-        </w:rPr>
-        <w:t xml:space="preserve"> </w:t>
+      <w:r>
+        <w:rPr>
+          <w:rFonts w:ascii="Menlo" w:hAnsi="Menlo" w:cs="Menlo"/>
+          <w:b/>
+          <w:sz w:val="18"/>
+          <w:szCs w:val="18"/>
+        </w:rPr>
+        <w:t xml:space="preserve">ssh </w:t>
       </w:r>
       <w:r>
         <w:rPr>
@@ -3103,7 +2336,6 @@
           <w:szCs w:val="18"/>
         </w:rPr>
       </w:pPr>
-      <w:proofErr w:type="spellStart"/>
       <w:r>
         <w:rPr>
           <w:rFonts w:ascii="Menlo" w:hAnsi="Menlo" w:cs="Menlo"/>
@@ -3112,29 +2344,8 @@
           <w:szCs w:val="18"/>
         </w:rPr>
         <w:lastRenderedPageBreak/>
-        <w:t>sudo</w:t>
-      </w:r>
-      <w:proofErr w:type="spellEnd"/>
-      <w:r>
-        <w:rPr>
-          <w:rFonts w:ascii="Menlo" w:hAnsi="Menlo" w:cs="Menlo"/>
-          <w:b/>
-          <w:sz w:val="18"/>
-          <w:szCs w:val="18"/>
-        </w:rPr>
-        <w:t xml:space="preserve"> </w:t>
-      </w:r>
-      <w:proofErr w:type="spellStart"/>
-      <w:r>
-        <w:rPr>
-          <w:rFonts w:ascii="Menlo" w:hAnsi="Menlo" w:cs="Menlo"/>
-          <w:b/>
-          <w:sz w:val="18"/>
-          <w:szCs w:val="18"/>
-        </w:rPr>
-        <w:t>su</w:t>
-      </w:r>
-      <w:proofErr w:type="spellEnd"/>
+        <w:t>sudo su</w:t>
+      </w:r>
     </w:p>
     <w:p>
       <w:pPr>
@@ -3161,23 +2372,23 @@
           <w:sz w:val="24"/>
           <w:szCs w:val="24"/>
         </w:rPr>
-        <w:t xml:space="preserve">Change to the tomcat installation </w:t>
-      </w:r>
-      <w:proofErr w:type="spellStart"/>
-      <w:r>
-        <w:rPr>
-          <w:sz w:val="24"/>
-          <w:szCs w:val="24"/>
-        </w:rPr>
-        <w:t>config</w:t>
-      </w:r>
-      <w:proofErr w:type="spellEnd"/>
-      <w:r>
-        <w:rPr>
-          <w:sz w:val="24"/>
-          <w:szCs w:val="24"/>
-        </w:rPr>
-        <w:t xml:space="preserve"> directory</w:t>
+        <w:t xml:space="preserve">Change to the </w:t>
+      </w:r>
+      <w:bookmarkStart w:id="0" w:name="_GoBack"/>
+      <w:r>
+        <w:rPr>
+          <w:sz w:val="24"/>
+          <w:szCs w:val="24"/>
+        </w:rPr>
+        <w:t>T</w:t>
+      </w:r>
+      <w:bookmarkEnd w:id="0"/>
+      <w:r>
+        <w:rPr>
+          <w:sz w:val="24"/>
+          <w:szCs w:val="24"/>
+        </w:rPr>
+        <w:t>omcat config directory</w:t>
       </w:r>
     </w:p>
     <w:p>
@@ -3222,19 +2433,8 @@
           <w:sz w:val="18"/>
           <w:szCs w:val="18"/>
         </w:rPr>
-        <w:t>.0.42/</w:t>
-      </w:r>
-      <w:proofErr w:type="spellStart"/>
-      <w:r>
-        <w:rPr>
-          <w:rFonts w:ascii="Menlo" w:hAnsi="Menlo" w:cs="Menlo"/>
-          <w:b/>
-          <w:sz w:val="18"/>
-          <w:szCs w:val="18"/>
-        </w:rPr>
-        <w:t>conf</w:t>
-      </w:r>
-      <w:proofErr w:type="spellEnd"/>
+        <w:t>.0.42/conf</w:t>
+      </w:r>
     </w:p>
     <w:p>
       <w:pPr>
@@ -3329,73 +2529,7 @@
           <w:sz w:val="18"/>
           <w:szCs w:val="18"/>
         </w:rPr>
-        <w:t xml:space="preserve">&lt;Context path="" </w:t>
-      </w:r>
-      <w:proofErr w:type="spellStart"/>
-      <w:r>
-        <w:rPr>
-          <w:rFonts w:ascii="Menlo" w:hAnsi="Menlo" w:cs="Menlo"/>
-          <w:b/>
-          <w:color w:val="000000" w:themeColor="text1"/>
-          <w:sz w:val="18"/>
-          <w:szCs w:val="18"/>
-        </w:rPr>
-        <w:t>docBase</w:t>
-      </w:r>
-      <w:proofErr w:type="spellEnd"/>
-      <w:r>
-        <w:rPr>
-          <w:rFonts w:ascii="Menlo" w:hAnsi="Menlo" w:cs="Menlo"/>
-          <w:b/>
-          <w:color w:val="000000" w:themeColor="text1"/>
-          <w:sz w:val="18"/>
-          <w:szCs w:val="18"/>
-        </w:rPr>
-        <w:t>="</w:t>
-      </w:r>
-      <w:proofErr w:type="spellStart"/>
-      <w:r>
-        <w:rPr>
-          <w:rFonts w:ascii="Menlo" w:hAnsi="Menlo" w:cs="Menlo"/>
-          <w:b/>
-          <w:color w:val="000000" w:themeColor="text1"/>
-          <w:sz w:val="18"/>
-          <w:szCs w:val="18"/>
-        </w:rPr>
-        <w:t>hpc</w:t>
-      </w:r>
-      <w:proofErr w:type="spellEnd"/>
-      <w:r>
-        <w:rPr>
-          <w:rFonts w:ascii="Menlo" w:hAnsi="Menlo" w:cs="Menlo"/>
-          <w:b/>
-          <w:color w:val="000000" w:themeColor="text1"/>
-          <w:sz w:val="18"/>
-          <w:szCs w:val="18"/>
-        </w:rPr>
-        <w:t>-web-&lt;</w:t>
-      </w:r>
-      <w:proofErr w:type="spellStart"/>
-      <w:r>
-        <w:rPr>
-          <w:rFonts w:ascii="Menlo" w:hAnsi="Menlo" w:cs="Menlo"/>
-          <w:b/>
-          <w:color w:val="000000" w:themeColor="text1"/>
-          <w:sz w:val="18"/>
-          <w:szCs w:val="18"/>
-        </w:rPr>
-        <w:t>prev_version</w:t>
-      </w:r>
-      <w:proofErr w:type="spellEnd"/>
-      <w:r>
-        <w:rPr>
-          <w:rFonts w:ascii="Menlo" w:hAnsi="Menlo" w:cs="Menlo"/>
-          <w:b/>
-          <w:color w:val="000000" w:themeColor="text1"/>
-          <w:sz w:val="18"/>
-          <w:szCs w:val="18"/>
-        </w:rPr>
-        <w:t>&gt;" privileged="true"/&gt;</w:t>
+        <w:t>&lt;Context path="" docBase="hpc-web-&lt;prev_version&gt;" privileged="true"/&gt;</w:t>
       </w:r>
     </w:p>
     <w:p>
@@ -3424,23 +2558,7 @@
           <w:sz w:val="24"/>
           <w:szCs w:val="24"/>
         </w:rPr>
-        <w:t>replace &lt;</w:t>
-      </w:r>
-      <w:proofErr w:type="spellStart"/>
-      <w:r>
-        <w:rPr>
-          <w:sz w:val="24"/>
-          <w:szCs w:val="24"/>
-        </w:rPr>
-        <w:t>prev_version</w:t>
-      </w:r>
-      <w:proofErr w:type="spellEnd"/>
-      <w:r>
-        <w:rPr>
-          <w:sz w:val="24"/>
-          <w:szCs w:val="24"/>
-        </w:rPr>
-        <w:t xml:space="preserve">&gt; </w:t>
+        <w:t xml:space="preserve">replace &lt;prev_version&gt; </w:t>
       </w:r>
       <w:r>
         <w:rPr>
@@ -3461,23 +2579,7 @@
           <w:sz w:val="24"/>
           <w:szCs w:val="24"/>
         </w:rPr>
-        <w:t>&lt;</w:t>
-      </w:r>
-      <w:proofErr w:type="spellStart"/>
-      <w:r>
-        <w:rPr>
-          <w:sz w:val="24"/>
-          <w:szCs w:val="24"/>
-        </w:rPr>
-        <w:t>new_version</w:t>
-      </w:r>
-      <w:proofErr w:type="spellEnd"/>
-      <w:r>
-        <w:rPr>
-          <w:sz w:val="24"/>
-          <w:szCs w:val="24"/>
-        </w:rPr>
-        <w:t>&gt;</w:t>
+        <w:t>&lt;new_version&gt;</w:t>
       </w:r>
       <w:r>
         <w:rPr>
@@ -3521,49 +2623,7 @@
           <w:sz w:val="18"/>
           <w:szCs w:val="18"/>
         </w:rPr>
-        <w:t xml:space="preserve">&lt;Context path="" </w:t>
-      </w:r>
-      <w:proofErr w:type="spellStart"/>
-      <w:r>
-        <w:rPr>
-          <w:rFonts w:ascii="Menlo" w:hAnsi="Menlo" w:cs="Menlo"/>
-          <w:b/>
-          <w:color w:val="000000" w:themeColor="text1"/>
-          <w:sz w:val="18"/>
-          <w:szCs w:val="18"/>
-        </w:rPr>
-        <w:t>docBase</w:t>
-      </w:r>
-      <w:proofErr w:type="spellEnd"/>
-      <w:r>
-        <w:rPr>
-          <w:rFonts w:ascii="Menlo" w:hAnsi="Menlo" w:cs="Menlo"/>
-          <w:b/>
-          <w:color w:val="000000" w:themeColor="text1"/>
-          <w:sz w:val="18"/>
-          <w:szCs w:val="18"/>
-        </w:rPr>
-        <w:t>=</w:t>
-      </w:r>
-      <w:r>
-        <w:rPr>
-          <w:rFonts w:ascii="Menlo" w:hAnsi="Menlo" w:cs="Menlo"/>
-          <w:b/>
-          <w:color w:val="000000" w:themeColor="text1"/>
-          <w:sz w:val="18"/>
-          <w:szCs w:val="18"/>
-        </w:rPr>
-        <w:t>"hpc-web-1.7.0</w:t>
-      </w:r>
-      <w:r>
-        <w:rPr>
-          <w:rFonts w:ascii="Menlo" w:hAnsi="Menlo" w:cs="Menlo"/>
-          <w:b/>
-          <w:color w:val="000000" w:themeColor="text1"/>
-          <w:sz w:val="18"/>
-          <w:szCs w:val="18"/>
-        </w:rPr>
-        <w:t>" privileged="true"/&gt;</w:t>
+        <w:t>&lt;Context path="" docBase="hpc-web-1.7.0" privileged="true"/&gt;</w:t>
       </w:r>
     </w:p>
     <w:p>
@@ -3610,7 +2670,7 @@
         <w:pStyle w:val="Heading1"/>
         <w:numPr>
           <w:ilvl w:val="0"/>
-          <w:numId w:val="6"/>
+          <w:numId w:val="12"/>
         </w:numPr>
         <w:rPr>
           <w:b/>
@@ -3647,15 +2707,7 @@
           <w:sz w:val="24"/>
           <w:szCs w:val="24"/>
         </w:rPr>
-        <w:t xml:space="preserve">rior to executing </w:t>
-      </w:r>
-      <w:proofErr w:type="gramStart"/>
-      <w:r>
-        <w:rPr>
-          <w:sz w:val="24"/>
-          <w:szCs w:val="24"/>
-        </w:rPr>
-        <w:t xml:space="preserve">these, </w:t>
+        <w:t xml:space="preserve">rior to executing these, </w:t>
       </w:r>
       <w:r>
         <w:rPr>
@@ -3664,16 +2716,13 @@
         </w:rPr>
         <w:t xml:space="preserve"> </w:t>
       </w:r>
-      <w:proofErr w:type="spellStart"/>
-      <w:r>
-        <w:rPr>
-          <w:sz w:val="24"/>
-          <w:szCs w:val="24"/>
-        </w:rPr>
-        <w:t>ssh</w:t>
-      </w:r>
-      <w:proofErr w:type="spellEnd"/>
-      <w:proofErr w:type="gramEnd"/>
+      <w:r>
+        <w:rPr>
+          <w:sz w:val="24"/>
+          <w:szCs w:val="24"/>
+        </w:rPr>
+        <w:t>SSH</w:t>
+      </w:r>
       <w:r>
         <w:rPr>
           <w:sz w:val="24"/>
@@ -3761,23 +2810,7 @@
           <w:sz w:val="24"/>
           <w:szCs w:val="24"/>
         </w:rPr>
-        <w:t xml:space="preserve"> and </w:t>
-      </w:r>
-      <w:proofErr w:type="spellStart"/>
-      <w:r>
-        <w:rPr>
-          <w:sz w:val="24"/>
-          <w:szCs w:val="24"/>
-        </w:rPr>
-        <w:t>sudo</w:t>
-      </w:r>
-      <w:proofErr w:type="spellEnd"/>
-      <w:r>
-        <w:rPr>
-          <w:sz w:val="24"/>
-          <w:szCs w:val="24"/>
-        </w:rPr>
-        <w:t xml:space="preserve"> to root</w:t>
+        <w:t xml:space="preserve"> and sudo to root</w:t>
       </w:r>
     </w:p>
     <w:p>
@@ -3798,7 +2831,6 @@
           <w:szCs w:val="18"/>
         </w:rPr>
       </w:pPr>
-      <w:proofErr w:type="spellStart"/>
       <w:r>
         <w:rPr>
           <w:rFonts w:ascii="Menlo" w:hAnsi="Menlo" w:cs="Menlo"/>
@@ -3807,10 +2839,13 @@
           <w:sz w:val="18"/>
           <w:szCs w:val="18"/>
         </w:rPr>
-        <w:t>ssh</w:t>
-      </w:r>
-      <w:proofErr w:type="spellEnd"/>
-      <w:r>
+        <w:t>ssh fr-s-dmedb-t-p.ncifcrf.gov</w:t>
+      </w:r>
+    </w:p>
+    <w:p>
+      <w:pPr>
+        <w:pStyle w:val="ListParagraph"/>
+        <w:ind w:left="1440"/>
         <w:rPr>
           <w:rFonts w:ascii="Menlo" w:hAnsi="Menlo" w:cs="Menlo"/>
           <w:b/>
@@ -3818,9 +2853,12 @@
           <w:sz w:val="18"/>
           <w:szCs w:val="18"/>
         </w:rPr>
-        <w:t xml:space="preserve"> </w:t>
-      </w:r>
-      <w:r>
+      </w:pPr>
+    </w:p>
+    <w:p>
+      <w:pPr>
+        <w:pStyle w:val="ListParagraph"/>
+        <w:ind w:left="1440"/>
         <w:rPr>
           <w:rFonts w:ascii="Menlo" w:hAnsi="Menlo" w:cs="Menlo"/>
           <w:b/>
@@ -3828,13 +2866,8 @@
           <w:sz w:val="18"/>
           <w:szCs w:val="18"/>
         </w:rPr>
-        <w:t>fr-s-dmedb-t-p.ncifcrf.gov</w:t>
-      </w:r>
-    </w:p>
-    <w:p>
-      <w:pPr>
-        <w:pStyle w:val="ListParagraph"/>
-        <w:ind w:left="1440"/>
+      </w:pPr>
+      <w:r>
         <w:rPr>
           <w:rFonts w:ascii="Menlo" w:hAnsi="Menlo" w:cs="Menlo"/>
           <w:b/>
@@ -3842,54 +2875,8 @@
           <w:sz w:val="18"/>
           <w:szCs w:val="18"/>
         </w:rPr>
-      </w:pPr>
-    </w:p>
-    <w:p>
-      <w:pPr>
-        <w:pStyle w:val="ListParagraph"/>
-        <w:ind w:left="1440"/>
-        <w:rPr>
-          <w:rFonts w:ascii="Menlo" w:hAnsi="Menlo" w:cs="Menlo"/>
-          <w:b/>
-          <w:color w:val="000000"/>
-          <w:sz w:val="18"/>
-          <w:szCs w:val="18"/>
-        </w:rPr>
-      </w:pPr>
-      <w:proofErr w:type="spellStart"/>
-      <w:r>
-        <w:rPr>
-          <w:rFonts w:ascii="Menlo" w:hAnsi="Menlo" w:cs="Menlo"/>
-          <w:b/>
-          <w:color w:val="000000"/>
-          <w:sz w:val="18"/>
-          <w:szCs w:val="18"/>
-        </w:rPr>
-        <w:t>sudo</w:t>
-      </w:r>
-      <w:proofErr w:type="spellEnd"/>
-      <w:r>
-        <w:rPr>
-          <w:rFonts w:ascii="Menlo" w:hAnsi="Menlo" w:cs="Menlo"/>
-          <w:b/>
-          <w:color w:val="000000"/>
-          <w:sz w:val="18"/>
-          <w:szCs w:val="18"/>
-        </w:rPr>
-        <w:t xml:space="preserve"> </w:t>
-      </w:r>
-      <w:proofErr w:type="spellStart"/>
-      <w:r>
-        <w:rPr>
-          <w:rFonts w:ascii="Menlo" w:hAnsi="Menlo" w:cs="Menlo"/>
-          <w:b/>
-          <w:color w:val="000000"/>
-          <w:sz w:val="18"/>
-          <w:szCs w:val="18"/>
-        </w:rPr>
-        <w:t>su</w:t>
-      </w:r>
-      <w:proofErr w:type="spellEnd"/>
+        <w:t>sudo su</w:t>
+      </w:r>
     </w:p>
     <w:p>
       <w:pPr>
@@ -3920,17 +2907,8 @@
           <w:sz w:val="24"/>
           <w:szCs w:val="24"/>
         </w:rPr>
-        <w:t xml:space="preserve">Switch user to </w:t>
-      </w:r>
-      <w:proofErr w:type="spellStart"/>
-      <w:r>
-        <w:rPr>
-          <w:sz w:val="24"/>
-          <w:szCs w:val="24"/>
-        </w:rPr>
-        <w:t>postgres</w:t>
-      </w:r>
-      <w:proofErr w:type="spellEnd"/>
+        <w:t>Switch user to postgres</w:t>
+      </w:r>
     </w:p>
     <w:p>
       <w:pPr>
@@ -3949,37 +2927,15 @@
           <w:szCs w:val="18"/>
         </w:rPr>
       </w:pPr>
-      <w:proofErr w:type="spellStart"/>
-      <w:r>
-        <w:rPr>
-          <w:rFonts w:ascii="Menlo" w:hAnsi="Menlo" w:cs="Menlo"/>
-          <w:b/>
-          <w:sz w:val="18"/>
-          <w:szCs w:val="18"/>
-        </w:rPr>
-        <w:t>su</w:t>
-      </w:r>
-      <w:proofErr w:type="spellEnd"/>
-      <w:r>
-        <w:rPr>
-          <w:rFonts w:ascii="Menlo" w:hAnsi="Menlo" w:cs="Menlo"/>
-          <w:b/>
-          <w:sz w:val="18"/>
-          <w:szCs w:val="18"/>
-        </w:rPr>
-        <w:t xml:space="preserve"> </w:t>
-      </w:r>
-      <w:proofErr w:type="spellStart"/>
-      <w:r>
-        <w:rPr>
-          <w:rFonts w:ascii="Menlo" w:hAnsi="Menlo" w:cs="Menlo"/>
-          <w:b/>
-          <w:sz w:val="18"/>
-          <w:szCs w:val="18"/>
-        </w:rPr>
-        <w:t>postgres</w:t>
-      </w:r>
-      <w:proofErr w:type="spellEnd"/>
+      <w:r>
+        <w:rPr>
+          <w:rFonts w:ascii="Menlo" w:hAnsi="Menlo" w:cs="Menlo"/>
+          <w:b/>
+          <w:sz w:val="18"/>
+          <w:szCs w:val="18"/>
+        </w:rPr>
+        <w:t>su postgres</w:t>
+      </w:r>
     </w:p>
     <w:p>
       <w:pPr>
@@ -4024,57 +2980,15 @@
           <w:szCs w:val="18"/>
         </w:rPr>
       </w:pPr>
-      <w:proofErr w:type="spellStart"/>
-      <w:r>
-        <w:rPr>
-          <w:rFonts w:ascii="Menlo" w:hAnsi="Menlo" w:cs="Menlo"/>
-          <w:b/>
-          <w:sz w:val="18"/>
-          <w:szCs w:val="18"/>
-        </w:rPr>
-        <w:t>pg_dump</w:t>
-      </w:r>
-      <w:proofErr w:type="spellEnd"/>
-      <w:r>
-        <w:rPr>
-          <w:rFonts w:ascii="Menlo" w:hAnsi="Menlo" w:cs="Menlo"/>
-          <w:b/>
-          <w:sz w:val="18"/>
-          <w:szCs w:val="18"/>
-        </w:rPr>
-        <w:t xml:space="preserve"> ICAT &gt; ICAT-&lt;</w:t>
-      </w:r>
-      <w:proofErr w:type="spellStart"/>
-      <w:r>
-        <w:rPr>
-          <w:rFonts w:ascii="Menlo" w:hAnsi="Menlo" w:cs="Menlo"/>
-          <w:b/>
-          <w:sz w:val="18"/>
-          <w:szCs w:val="18"/>
-        </w:rPr>
-        <w:t>DateTime</w:t>
-      </w:r>
-      <w:proofErr w:type="spellEnd"/>
-      <w:r>
-        <w:rPr>
-          <w:rFonts w:ascii="Menlo" w:hAnsi="Menlo" w:cs="Menlo"/>
-          <w:b/>
-          <w:sz w:val="18"/>
-          <w:szCs w:val="18"/>
-        </w:rPr>
-        <w:t>&gt;.</w:t>
-      </w:r>
-      <w:proofErr w:type="spellStart"/>
-      <w:r>
-        <w:rPr>
-          <w:rFonts w:ascii="Menlo" w:hAnsi="Menlo" w:cs="Menlo"/>
-          <w:b/>
-          <w:sz w:val="18"/>
-          <w:szCs w:val="18"/>
-        </w:rPr>
-        <w:t>sql</w:t>
-      </w:r>
-      <w:proofErr w:type="spellEnd"/>
+      <w:r>
+        <w:rPr>
+          <w:rFonts w:ascii="Menlo" w:hAnsi="Menlo" w:cs="Menlo"/>
+          <w:b/>
+          <w:sz w:val="18"/>
+          <w:szCs w:val="18"/>
+        </w:rPr>
+        <w:t>pg_dump ICAT &gt; ICAT-&lt;DateTime&gt;.sql</w:t>
+      </w:r>
     </w:p>
     <w:p>
       <w:pPr>
@@ -4119,57 +3033,15 @@
           <w:szCs w:val="18"/>
         </w:rPr>
       </w:pPr>
-      <w:proofErr w:type="spellStart"/>
-      <w:r>
-        <w:rPr>
-          <w:rFonts w:ascii="Menlo" w:hAnsi="Menlo" w:cs="Menlo"/>
-          <w:b/>
-          <w:sz w:val="18"/>
-          <w:szCs w:val="18"/>
-        </w:rPr>
-        <w:t>psql</w:t>
-      </w:r>
-      <w:proofErr w:type="spellEnd"/>
-      <w:r>
-        <w:rPr>
-          <w:rFonts w:ascii="Menlo" w:hAnsi="Menlo" w:cs="Menlo"/>
-          <w:b/>
-          <w:sz w:val="18"/>
-          <w:szCs w:val="18"/>
-        </w:rPr>
-        <w:t xml:space="preserve"> -d ICAT -f /home/&lt;</w:t>
-      </w:r>
-      <w:proofErr w:type="spellStart"/>
-      <w:r>
-        <w:rPr>
-          <w:rFonts w:ascii="Menlo" w:hAnsi="Menlo" w:cs="Menlo"/>
-          <w:b/>
-          <w:sz w:val="18"/>
-          <w:szCs w:val="18"/>
-        </w:rPr>
-        <w:t>UserId</w:t>
-      </w:r>
-      <w:proofErr w:type="spellEnd"/>
-      <w:r>
-        <w:rPr>
-          <w:rFonts w:ascii="Menlo" w:hAnsi="Menlo" w:cs="Menlo"/>
-          <w:b/>
-          <w:sz w:val="18"/>
-          <w:szCs w:val="18"/>
-        </w:rPr>
-        <w:t>&gt;/hpc_release_1.6.0_main-&lt;ENV&gt;.</w:t>
-      </w:r>
-      <w:proofErr w:type="spellStart"/>
-      <w:r>
-        <w:rPr>
-          <w:rFonts w:ascii="Menlo" w:hAnsi="Menlo" w:cs="Menlo"/>
-          <w:b/>
-          <w:sz w:val="18"/>
-          <w:szCs w:val="18"/>
-        </w:rPr>
-        <w:t>sql</w:t>
-      </w:r>
-      <w:proofErr w:type="spellEnd"/>
+      <w:r>
+        <w:rPr>
+          <w:rFonts w:ascii="Menlo" w:hAnsi="Menlo" w:cs="Menlo"/>
+          <w:b/>
+          <w:sz w:val="18"/>
+          <w:szCs w:val="18"/>
+        </w:rPr>
+        <w:t>psql -d ICAT -f /home/&lt;UserId&gt;/hpc_release_1.6.0_main-&lt;ENV&gt;.sql</w:t>
+      </w:r>
     </w:p>
     <w:p>
       <w:pPr>
@@ -4225,23 +3097,7 @@
           <w:sz w:val="24"/>
           <w:szCs w:val="24"/>
         </w:rPr>
-        <w:t xml:space="preserve"> to the production server and </w:t>
-      </w:r>
-      <w:proofErr w:type="spellStart"/>
-      <w:r>
-        <w:rPr>
-          <w:sz w:val="24"/>
-          <w:szCs w:val="24"/>
-        </w:rPr>
-        <w:t>sudo</w:t>
-      </w:r>
-      <w:proofErr w:type="spellEnd"/>
-      <w:r>
-        <w:rPr>
-          <w:sz w:val="24"/>
-          <w:szCs w:val="24"/>
-        </w:rPr>
-        <w:t xml:space="preserve"> to root</w:t>
+        <w:t xml:space="preserve"> to the production server and sudo to root</w:t>
       </w:r>
     </w:p>
     <w:p>
@@ -4254,25 +3110,14 @@
           <w:szCs w:val="18"/>
         </w:rPr>
       </w:pPr>
-      <w:proofErr w:type="spellStart"/>
-      <w:r>
-        <w:rPr>
-          <w:rFonts w:ascii="Menlo" w:hAnsi="Menlo" w:cs="Menlo"/>
-          <w:b/>
-          <w:sz w:val="18"/>
-          <w:szCs w:val="18"/>
-        </w:rPr>
-        <w:t>ssh</w:t>
-      </w:r>
-      <w:proofErr w:type="spellEnd"/>
-      <w:r>
-        <w:rPr>
-          <w:rFonts w:ascii="Menlo" w:hAnsi="Menlo" w:cs="Menlo"/>
-          <w:b/>
-          <w:sz w:val="18"/>
-          <w:szCs w:val="18"/>
-        </w:rPr>
-        <w:t xml:space="preserve"> </w:t>
+      <w:r>
+        <w:rPr>
+          <w:rFonts w:ascii="Menlo" w:hAnsi="Menlo" w:cs="Menlo"/>
+          <w:b/>
+          <w:sz w:val="18"/>
+          <w:szCs w:val="18"/>
+        </w:rPr>
+        <w:t xml:space="preserve">ssh </w:t>
       </w:r>
       <w:r>
         <w:rPr>
@@ -4294,37 +3139,15 @@
           <w:szCs w:val="18"/>
         </w:rPr>
       </w:pPr>
-      <w:proofErr w:type="spellStart"/>
-      <w:r>
-        <w:rPr>
-          <w:rFonts w:ascii="Menlo" w:hAnsi="Menlo" w:cs="Menlo"/>
-          <w:b/>
-          <w:sz w:val="18"/>
-          <w:szCs w:val="18"/>
-        </w:rPr>
-        <w:t>sudo</w:t>
-      </w:r>
-      <w:proofErr w:type="spellEnd"/>
-      <w:r>
-        <w:rPr>
-          <w:rFonts w:ascii="Menlo" w:hAnsi="Menlo" w:cs="Menlo"/>
-          <w:b/>
-          <w:sz w:val="18"/>
-          <w:szCs w:val="18"/>
-        </w:rPr>
-        <w:t xml:space="preserve"> </w:t>
-      </w:r>
-      <w:proofErr w:type="spellStart"/>
-      <w:r>
-        <w:rPr>
-          <w:rFonts w:ascii="Menlo" w:hAnsi="Menlo" w:cs="Menlo"/>
-          <w:b/>
-          <w:sz w:val="18"/>
-          <w:szCs w:val="18"/>
-        </w:rPr>
-        <w:t>su</w:t>
-      </w:r>
-      <w:proofErr w:type="spellEnd"/>
+      <w:r>
+        <w:rPr>
+          <w:rFonts w:ascii="Menlo" w:hAnsi="Menlo" w:cs="Menlo"/>
+          <w:b/>
+          <w:sz w:val="18"/>
+          <w:szCs w:val="18"/>
+        </w:rPr>
+        <w:t>sudo su</w:t>
+      </w:r>
     </w:p>
     <w:p>
       <w:pPr>
@@ -4370,58 +3193,34 @@
         </w:rPr>
         <w:t xml:space="preserve">change to </w:t>
       </w:r>
-      <w:proofErr w:type="spellStart"/>
-      <w:r>
-        <w:rPr>
-          <w:sz w:val="24"/>
-          <w:szCs w:val="24"/>
-        </w:rPr>
-        <w:t>servicemix</w:t>
-      </w:r>
-      <w:proofErr w:type="spellEnd"/>
-      <w:r>
-        <w:rPr>
-          <w:sz w:val="24"/>
-          <w:szCs w:val="24"/>
-        </w:rPr>
-        <w:t xml:space="preserve"> installation directory</w:t>
+      <w:r>
+        <w:rPr>
+          <w:sz w:val="24"/>
+          <w:szCs w:val="24"/>
+        </w:rPr>
+        <w:t>S</w:t>
+      </w:r>
+      <w:r>
+        <w:rPr>
+          <w:sz w:val="24"/>
+          <w:szCs w:val="24"/>
+        </w:rPr>
+        <w:t>ervicemix installation directory</w:t>
       </w:r>
     </w:p>
     <w:p>
       <w:pPr>
         <w:ind w:left="1440"/>
       </w:pPr>
-      <w:proofErr w:type="spellStart"/>
-      <w:r>
-        <w:rPr>
-          <w:rFonts w:ascii="Menlo" w:hAnsi="Menlo" w:cs="Menlo"/>
-          <w:b/>
-          <w:sz w:val="18"/>
-          <w:szCs w:val="18"/>
-        </w:rPr>
-        <w:t>su</w:t>
-      </w:r>
-      <w:proofErr w:type="spellEnd"/>
-      <w:r>
-        <w:rPr>
-          <w:rFonts w:ascii="Menlo" w:hAnsi="Menlo" w:cs="Menlo"/>
-          <w:b/>
-          <w:sz w:val="18"/>
-          <w:szCs w:val="18"/>
-        </w:rPr>
-        <w:t xml:space="preserve"> </w:t>
-      </w:r>
-      <w:proofErr w:type="spellStart"/>
-      <w:r>
-        <w:rPr>
-          <w:rFonts w:ascii="Menlo" w:hAnsi="Menlo" w:cs="Menlo"/>
-          <w:b/>
-          <w:sz w:val="18"/>
-          <w:szCs w:val="18"/>
-        </w:rPr>
-        <w:t>ncifhpcdmsvcp</w:t>
-      </w:r>
-      <w:proofErr w:type="spellEnd"/>
+      <w:r>
+        <w:rPr>
+          <w:rFonts w:ascii="Menlo" w:hAnsi="Menlo" w:cs="Menlo"/>
+          <w:b/>
+          <w:sz w:val="18"/>
+          <w:szCs w:val="18"/>
+        </w:rPr>
+        <w:t>su ncifhpcdmsvcp</w:t>
+      </w:r>
       <w:r>
         <w:t xml:space="preserve"> </w:t>
       </w:r>
@@ -4605,23 +3404,7 @@
           <w:sz w:val="24"/>
           <w:szCs w:val="24"/>
         </w:rPr>
-        <w:t xml:space="preserve">Logon to the Web Application server and </w:t>
-      </w:r>
-      <w:proofErr w:type="spellStart"/>
-      <w:r>
-        <w:rPr>
-          <w:sz w:val="24"/>
-          <w:szCs w:val="24"/>
-        </w:rPr>
-        <w:t>sudo</w:t>
-      </w:r>
-      <w:proofErr w:type="spellEnd"/>
-      <w:r>
-        <w:rPr>
-          <w:sz w:val="24"/>
-          <w:szCs w:val="24"/>
-        </w:rPr>
-        <w:t xml:space="preserve"> to root</w:t>
+        <w:t>Logon to the Web Application server and sudo to root</w:t>
       </w:r>
     </w:p>
     <w:p>
@@ -4641,25 +3424,14 @@
           <w:szCs w:val="18"/>
         </w:rPr>
       </w:pPr>
-      <w:proofErr w:type="spellStart"/>
-      <w:r>
-        <w:rPr>
-          <w:rFonts w:ascii="Menlo" w:hAnsi="Menlo" w:cs="Menlo"/>
-          <w:b/>
-          <w:sz w:val="18"/>
-          <w:szCs w:val="18"/>
-        </w:rPr>
-        <w:t>ssh</w:t>
-      </w:r>
-      <w:proofErr w:type="spellEnd"/>
-      <w:r>
-        <w:rPr>
-          <w:rFonts w:ascii="Menlo" w:hAnsi="Menlo" w:cs="Menlo"/>
-          <w:b/>
-          <w:sz w:val="18"/>
-          <w:szCs w:val="18"/>
-        </w:rPr>
-        <w:t xml:space="preserve"> fr-s-hpcdm-web-p.ncifcrf.gov</w:t>
+      <w:r>
+        <w:rPr>
+          <w:rFonts w:ascii="Menlo" w:hAnsi="Menlo" w:cs="Menlo"/>
+          <w:b/>
+          <w:sz w:val="18"/>
+          <w:szCs w:val="18"/>
+        </w:rPr>
+        <w:t>ssh fr-s-hpcdm-web-p.ncifcrf.gov</w:t>
       </w:r>
     </w:p>
     <w:p>
@@ -4673,37 +3445,15 @@
           <w:szCs w:val="18"/>
         </w:rPr>
       </w:pPr>
-      <w:proofErr w:type="spellStart"/>
-      <w:r>
-        <w:rPr>
-          <w:rFonts w:ascii="Menlo" w:hAnsi="Menlo" w:cs="Menlo"/>
-          <w:b/>
-          <w:sz w:val="18"/>
-          <w:szCs w:val="18"/>
-        </w:rPr>
-        <w:t>sudo</w:t>
-      </w:r>
-      <w:proofErr w:type="spellEnd"/>
-      <w:r>
-        <w:rPr>
-          <w:rFonts w:ascii="Menlo" w:hAnsi="Menlo" w:cs="Menlo"/>
-          <w:b/>
-          <w:sz w:val="18"/>
-          <w:szCs w:val="18"/>
-        </w:rPr>
-        <w:t xml:space="preserve"> </w:t>
-      </w:r>
-      <w:proofErr w:type="spellStart"/>
-      <w:r>
-        <w:rPr>
-          <w:rFonts w:ascii="Menlo" w:hAnsi="Menlo" w:cs="Menlo"/>
-          <w:b/>
-          <w:sz w:val="18"/>
-          <w:szCs w:val="18"/>
-        </w:rPr>
-        <w:t>su</w:t>
-      </w:r>
-      <w:proofErr w:type="spellEnd"/>
+      <w:r>
+        <w:rPr>
+          <w:rFonts w:ascii="Menlo" w:hAnsi="Menlo" w:cs="Menlo"/>
+          <w:b/>
+          <w:sz w:val="18"/>
+          <w:szCs w:val="18"/>
+        </w:rPr>
+        <w:t>sudo su</w:t>
+      </w:r>
     </w:p>
     <w:p>
       <w:pPr>
@@ -4734,7 +3484,21 @@
           <w:sz w:val="24"/>
           <w:szCs w:val="24"/>
         </w:rPr>
-        <w:t>Change to tomcat installation directory</w:t>
+        <w:t xml:space="preserve">Change to </w:t>
+      </w:r>
+      <w:r>
+        <w:rPr>
+          <w:sz w:val="24"/>
+          <w:szCs w:val="24"/>
+        </w:rPr>
+        <w:t>T</w:t>
+      </w:r>
+      <w:r>
+        <w:rPr>
+          <w:sz w:val="24"/>
+          <w:szCs w:val="24"/>
+        </w:rPr>
+        <w:t>omcat installation directory</w:t>
       </w:r>
     </w:p>
     <w:p>
@@ -4877,103 +3641,34 @@
           <w:sz w:val="18"/>
           <w:szCs w:val="18"/>
         </w:rPr>
-        <w:t xml:space="preserve"> </w:t>
-      </w:r>
-      <w:proofErr w:type="spellStart"/>
-      <w:r>
-        <w:rPr>
-          <w:rFonts w:ascii="Menlo" w:hAnsi="Menlo" w:cs="Menlo"/>
-          <w:b/>
-          <w:sz w:val="18"/>
-          <w:szCs w:val="18"/>
-        </w:rPr>
-        <w:t>webapps</w:t>
-      </w:r>
-      <w:proofErr w:type="spellEnd"/>
-      <w:r>
-        <w:rPr>
-          <w:rFonts w:ascii="Menlo" w:hAnsi="Menlo" w:cs="Menlo"/>
-          <w:b/>
-          <w:sz w:val="18"/>
-          <w:szCs w:val="18"/>
-        </w:rPr>
-        <w:t>/hpc-web-1.6.0</w:t>
-      </w:r>
-      <w:r>
-        <w:rPr>
-          <w:rFonts w:ascii="Menlo" w:hAnsi="Menlo" w:cs="Menlo"/>
-          <w:b/>
-          <w:sz w:val="18"/>
-          <w:szCs w:val="18"/>
-        </w:rPr>
-        <w:t xml:space="preserve">.war </w:t>
-      </w:r>
-      <w:proofErr w:type="spellStart"/>
-      <w:r>
-        <w:rPr>
-          <w:rFonts w:ascii="Menlo" w:hAnsi="Menlo" w:cs="Menlo"/>
-          <w:b/>
-          <w:sz w:val="18"/>
-          <w:szCs w:val="18"/>
-        </w:rPr>
-        <w:t>webapps</w:t>
-      </w:r>
-      <w:proofErr w:type="spellEnd"/>
-      <w:r>
-        <w:rPr>
-          <w:rFonts w:ascii="Menlo" w:hAnsi="Menlo" w:cs="Menlo"/>
-          <w:b/>
-          <w:sz w:val="18"/>
-          <w:szCs w:val="18"/>
-        </w:rPr>
-        <w:t>/hpc-web-1.6</w:t>
-      </w:r>
-      <w:r>
-        <w:rPr>
-          <w:rFonts w:ascii="Menlo" w:hAnsi="Menlo" w:cs="Menlo"/>
-          <w:b/>
-          <w:sz w:val="18"/>
-          <w:szCs w:val="18"/>
-        </w:rPr>
-        <w:t>.0</w:t>
-      </w:r>
-      <w:r>
-        <w:rPr>
-          <w:rFonts w:ascii="Menlo" w:hAnsi="Menlo" w:cs="Menlo"/>
-          <w:b/>
-          <w:sz w:val="18"/>
-          <w:szCs w:val="18"/>
-        </w:rPr>
-        <w:t>.war</w:t>
-      </w:r>
-      <w:r>
-        <w:rPr>
-          <w:rFonts w:ascii="Menlo" w:hAnsi="Menlo" w:cs="Menlo"/>
-          <w:b/>
-          <w:sz w:val="18"/>
-          <w:szCs w:val="18"/>
-        </w:rPr>
-        <w:t>.backup_&lt;</w:t>
-      </w:r>
-      <w:proofErr w:type="spellStart"/>
-      <w:r>
-        <w:rPr>
-          <w:rFonts w:ascii="Menlo" w:hAnsi="Menlo" w:cs="Menlo"/>
-          <w:b/>
-          <w:sz w:val="18"/>
-          <w:szCs w:val="18"/>
-        </w:rPr>
-        <w:t>date_time</w:t>
-      </w:r>
-      <w:proofErr w:type="spellEnd"/>
-      <w:r>
-        <w:rPr>
-          <w:rFonts w:ascii="Menlo" w:hAnsi="Menlo" w:cs="Menlo"/>
-          <w:b/>
-          <w:sz w:val="18"/>
-          <w:szCs w:val="18"/>
-        </w:rPr>
-        <w:t>&gt;</w:t>
+        <w:t xml:space="preserve"> webapps/hpc-web-1.6.0</w:t>
+      </w:r>
+      <w:r>
+        <w:rPr>
+          <w:rFonts w:ascii="Menlo" w:hAnsi="Menlo" w:cs="Menlo"/>
+          <w:b/>
+          <w:sz w:val="18"/>
+          <w:szCs w:val="18"/>
+        </w:rPr>
+        <w:t>.war webapps/hpc-web-1.6</w:t>
+      </w:r>
+      <w:r>
+        <w:rPr>
+          <w:rFonts w:ascii="Menlo" w:hAnsi="Menlo" w:cs="Menlo"/>
+          <w:b/>
+          <w:sz w:val="18"/>
+          <w:szCs w:val="18"/>
+        </w:rPr>
+        <w:t>.0.war</w:t>
+      </w:r>
+      <w:r>
+        <w:rPr>
+          <w:rFonts w:ascii="Menlo" w:hAnsi="Menlo" w:cs="Menlo"/>
+          <w:b/>
+          <w:sz w:val="18"/>
+          <w:szCs w:val="18"/>
+        </w:rPr>
+        <w:t>.backup_&lt;date_time&gt;</w:t>
       </w:r>
     </w:p>
     <w:p>
@@ -5018,27 +3713,15 @@
       <w:r>
         <w:tab/>
       </w:r>
-      <w:proofErr w:type="spellStart"/>
-      <w:r>
-        <w:rPr>
-          <w:rFonts w:ascii="Menlo" w:hAnsi="Menlo" w:cs="Menlo"/>
-          <w:b/>
-          <w:sz w:val="18"/>
-          <w:szCs w:val="18"/>
-        </w:rPr>
-        <w:t>rm</w:t>
-      </w:r>
-      <w:proofErr w:type="spellEnd"/>
-      <w:r>
-        <w:rPr>
-          <w:rFonts w:ascii="Menlo" w:hAnsi="Menlo" w:cs="Menlo"/>
-          <w:b/>
-          <w:sz w:val="18"/>
-          <w:szCs w:val="18"/>
-        </w:rPr>
-        <w:t xml:space="preserve"> –</w:t>
-      </w:r>
-      <w:proofErr w:type="spellStart"/>
+      <w:r>
+        <w:rPr>
+          <w:rFonts w:ascii="Menlo" w:hAnsi="Menlo" w:cs="Menlo"/>
+          <w:b/>
+          <w:sz w:val="18"/>
+          <w:szCs w:val="18"/>
+        </w:rPr>
+        <w:t>rm –</w:t>
+      </w:r>
       <w:r>
         <w:rPr>
           <w:rFonts w:ascii="Menlo" w:hAnsi="Menlo" w:cs="Menlo"/>
@@ -5055,17 +3738,16 @@
           <w:sz w:val="18"/>
           <w:szCs w:val="18"/>
         </w:rPr>
-        <w:t>f</w:t>
-      </w:r>
-      <w:proofErr w:type="spellEnd"/>
-      <w:r>
-        <w:rPr>
-          <w:rFonts w:ascii="Menlo" w:hAnsi="Menlo" w:cs="Menlo"/>
-          <w:b/>
-          <w:sz w:val="18"/>
-          <w:szCs w:val="18"/>
-        </w:rPr>
-        <w:t xml:space="preserve"> </w:t>
+        <w:t xml:space="preserve">f </w:t>
+      </w:r>
+      <w:r>
+        <w:rPr>
+          <w:rFonts w:ascii="Menlo" w:hAnsi="Menlo" w:cs="Menlo"/>
+          <w:b/>
+          <w:sz w:val="18"/>
+          <w:szCs w:val="18"/>
+        </w:rPr>
+        <w:t>webapps/</w:t>
       </w:r>
       <w:r>
         <w:rPr>
@@ -5124,23 +3806,7 @@
           <w:sz w:val="24"/>
           <w:szCs w:val="24"/>
         </w:rPr>
-        <w:t xml:space="preserve">to </w:t>
-      </w:r>
-      <w:proofErr w:type="spellStart"/>
-      <w:r>
-        <w:rPr>
-          <w:sz w:val="24"/>
-          <w:szCs w:val="24"/>
-        </w:rPr>
-        <w:t>webapps</w:t>
-      </w:r>
-      <w:proofErr w:type="spellEnd"/>
-      <w:r>
-        <w:rPr>
-          <w:sz w:val="24"/>
-          <w:szCs w:val="24"/>
-        </w:rPr>
-        <w:t xml:space="preserve"> directory</w:t>
+        <w:t>to webapps directory</w:t>
       </w:r>
     </w:p>
     <w:p>
@@ -5153,11 +3819,9 @@
           <w:szCs w:val="18"/>
         </w:rPr>
       </w:pPr>
-      <w:proofErr w:type="spellStart"/>
       <w:r>
         <w:t>cp</w:t>
       </w:r>
-      <w:proofErr w:type="spellEnd"/>
       <w:r>
         <w:t xml:space="preserve"> </w:t>
       </w:r>
@@ -5177,76 +3841,25 @@
           <w:sz w:val="18"/>
           <w:szCs w:val="18"/>
         </w:rPr>
-        <w:t>/</w:t>
-      </w:r>
-      <w:proofErr w:type="spellStart"/>
-      <w:r>
-        <w:rPr>
-          <w:rFonts w:ascii="Menlo" w:hAnsi="Menlo" w:cs="Menlo"/>
-          <w:b/>
-          <w:sz w:val="18"/>
-          <w:szCs w:val="18"/>
-        </w:rPr>
-        <w:t>hpc</w:t>
-      </w:r>
-      <w:proofErr w:type="spellEnd"/>
-      <w:r>
-        <w:rPr>
-          <w:rFonts w:ascii="Menlo" w:hAnsi="Menlo" w:cs="Menlo"/>
-          <w:b/>
-          <w:sz w:val="18"/>
-          <w:szCs w:val="18"/>
-        </w:rPr>
-        <w:t>-web-&lt;</w:t>
-      </w:r>
-      <w:proofErr w:type="spellStart"/>
-      <w:r>
-        <w:rPr>
-          <w:rFonts w:ascii="Menlo" w:hAnsi="Menlo" w:cs="Menlo"/>
-          <w:b/>
-          <w:sz w:val="18"/>
-          <w:szCs w:val="18"/>
-        </w:rPr>
-        <w:t>new_version</w:t>
-      </w:r>
-      <w:proofErr w:type="spellEnd"/>
-      <w:r>
-        <w:rPr>
-          <w:rFonts w:ascii="Menlo" w:hAnsi="Menlo" w:cs="Menlo"/>
-          <w:b/>
-          <w:sz w:val="18"/>
-          <w:szCs w:val="18"/>
-        </w:rPr>
-        <w:t>&gt;</w:t>
-      </w:r>
-      <w:r>
-        <w:rPr>
-          <w:rFonts w:ascii="Menlo" w:hAnsi="Menlo" w:cs="Menlo"/>
-          <w:b/>
-          <w:sz w:val="18"/>
-          <w:szCs w:val="18"/>
-        </w:rPr>
-        <w:t xml:space="preserve">.war </w:t>
-      </w:r>
-      <w:proofErr w:type="spellStart"/>
-      <w:r>
-        <w:rPr>
-          <w:rFonts w:ascii="Menlo" w:hAnsi="Menlo" w:cs="Menlo"/>
-          <w:b/>
-          <w:sz w:val="18"/>
-          <w:szCs w:val="18"/>
-        </w:rPr>
-        <w:t>webapps</w:t>
-      </w:r>
-      <w:proofErr w:type="spellEnd"/>
-      <w:r>
-        <w:rPr>
-          <w:rFonts w:ascii="Menlo" w:hAnsi="Menlo" w:cs="Menlo"/>
-          <w:b/>
-          <w:sz w:val="18"/>
-          <w:szCs w:val="18"/>
-        </w:rPr>
-        <w:t>/.</w:t>
+        <w:t>/hpc</w:t>
+      </w:r>
+      <w:r>
+        <w:rPr>
+          <w:rFonts w:ascii="Menlo" w:hAnsi="Menlo" w:cs="Menlo"/>
+          <w:b/>
+          <w:sz w:val="18"/>
+          <w:szCs w:val="18"/>
+        </w:rPr>
+        <w:t>-web-&lt;new_version&gt;</w:t>
+      </w:r>
+      <w:r>
+        <w:rPr>
+          <w:rFonts w:ascii="Menlo" w:hAnsi="Menlo" w:cs="Menlo"/>
+          <w:b/>
+          <w:sz w:val="18"/>
+          <w:szCs w:val="18"/>
+        </w:rPr>
+        <w:t>.war webapps/.</w:t>
       </w:r>
     </w:p>
     <w:p>
@@ -5308,7 +3921,7 @@
           <w:sz w:val="18"/>
           <w:szCs w:val="18"/>
         </w:rPr>
-        <w:t>/bin/cataliona.sh start</w:t>
+        <w:t>/bin/catalina.sh start</w:t>
       </w:r>
     </w:p>
     <w:p>
@@ -5326,15 +3939,13 @@
         </w:rPr>
         <w:t xml:space="preserve">If the web application </w:t>
       </w:r>
-      <w:proofErr w:type="spellStart"/>
-      <w:r>
-        <w:rPr>
-          <w:sz w:val="24"/>
-          <w:szCs w:val="24"/>
-        </w:rPr>
-        <w:t>url</w:t>
-      </w:r>
-      <w:proofErr w:type="spellEnd"/>
+      <w:r>
+        <w:rPr>
+          <w:sz w:val="24"/>
+          <w:szCs w:val="24"/>
+        </w:rPr>
+        <w:t>URL</w:t>
+      </w:r>
       <w:r>
         <w:rPr>
           <w:sz w:val="24"/>
@@ -5354,7 +3965,14 @@
           <w:sz w:val="24"/>
           <w:szCs w:val="24"/>
         </w:rPr>
-        <w:t>tomca</w:t>
+        <w:t>T</w:t>
+      </w:r>
+      <w:r>
+        <w:rPr>
+          <w:sz w:val="24"/>
+          <w:szCs w:val="24"/>
+        </w:rPr>
+        <w:t>omca</w:t>
       </w:r>
       <w:r>
         <w:rPr>
@@ -5417,7 +4035,7 @@
           <w:sz w:val="18"/>
           <w:szCs w:val="18"/>
         </w:rPr>
-        <w:t>bin/cataliona.sh start</w:t>
+        <w:t>bin/catalina.sh start</w:t>
       </w:r>
     </w:p>
     <w:p/>
@@ -5438,6 +4056,13 @@
 </w:document>
 </file>
 
+<file path=word/commentsIds.xml><?xml version="1.0" encoding="utf-8"?>
+<w16cid:commentsIds xmlns:wpc="http://schemas.microsoft.com/office/word/2010/wordprocessingCanvas" xmlns:cx="http://schemas.microsoft.com/office/drawing/2014/chartex" xmlns:cx1="http://schemas.microsoft.com/office/drawing/2015/9/8/chartex" xmlns:cx2="http://schemas.microsoft.com/office/drawing/2015/10/21/chartex" xmlns:cx3="http://schemas.microsoft.com/office/drawing/2016/5/9/chartex" xmlns:cx4="http://schemas.microsoft.com/office/drawing/2016/5/10/chartex" xmlns:cx5="http://schemas.microsoft.com/office/drawing/2016/5/11/chartex" xmlns:cx6="http://schemas.microsoft.com/office/drawing/2016/5/12/chartex" xmlns:cx7="http://schemas.microsoft.com/office/drawing/2016/5/13/chartex" xmlns:cx8="http://schemas.microsoft.com/office/drawing/2016/5/14/chartex" xmlns:mc="http://schemas.openxmlformats.org/markup-compatibility/2006" xmlns:aink="http://schemas.microsoft.com/office/drawing/2016/ink" xmlns:am3d="http://schemas.microsoft.com/office/drawing/2017/model3d" xmlns:o="urn:schemas-microsoft-com:office:office" xmlns:r="http://schemas.openxmlformats.org/officeDocument/2006/relationships" xmlns:m="http://schemas.openxmlformats.org/officeDocument/2006/math" xmlns:v="urn:schemas-microsoft-com:vml" xmlns:wp14="http://schemas.microsoft.com/office/word/2010/wordprocessingDrawing" xmlns:wp="http://schemas.openxmlformats.org/drawingml/2006/wordprocessingDrawing" xmlns:w10="urn:schemas-microsoft-com:office:word" xmlns:w="http://schemas.openxmlformats.org/wordprocessingml/2006/main" xmlns:w14="http://schemas.microsoft.com/office/word/2010/wordml" xmlns:w15="http://schemas.microsoft.com/office/word/2012/wordml" xmlns:w16cid="http://schemas.microsoft.com/office/word/2016/wordml/cid" xmlns:w16se="http://schemas.microsoft.com/office/word/2015/wordml/symex" xmlns:wpg="http://schemas.microsoft.com/office/word/2010/wordprocessingGroup" xmlns:wpi="http://schemas.microsoft.com/office/word/2010/wordprocessingInk" xmlns:wne="http://schemas.microsoft.com/office/word/2006/wordml" xmlns:wps="http://schemas.microsoft.com/office/word/2010/wordprocessingShape" mc:Ignorable="w14 w15 w16se w16cid wp14">
+  <w16cid:commentId w16cid:paraId="5D08C5DC" w16cid:durableId="1E5B8670"/>
+  <w16cid:commentId w16cid:paraId="58BE23E3" w16cid:durableId="1E5B856D"/>
+</w16cid:commentsIds>
+</file>
+
 <file path=word/numbering.xml><?xml version="1.0" encoding="utf-8"?>
 <w:numbering xmlns:wpc="http://schemas.microsoft.com/office/word/2010/wordprocessingCanvas" xmlns:mo="http://schemas.microsoft.com/office/mac/office/2008/main" xmlns:mc="http://schemas.openxmlformats.org/markup-compatibility/2006" xmlns:mv="urn:schemas-microsoft-com:mac:vml" xmlns:o="urn:schemas-microsoft-com:office:office" xmlns:r="http://schemas.openxmlformats.org/officeDocument/2006/relationships" xmlns:m="http://schemas.openxmlformats.org/officeDocument/2006/math" xmlns:v="urn:schemas-microsoft-com:vml" xmlns:wp14="http://schemas.microsoft.com/office/word/2010/wordprocessingDrawing" xmlns:wp="http://schemas.openxmlformats.org/drawingml/2006/wordprocessingDrawing" xmlns:w10="urn:schemas-microsoft-com:office:word" xmlns:w="http://schemas.openxmlformats.org/wordprocessingml/2006/main" xmlns:w14="http://schemas.microsoft.com/office/word/2010/wordml" xmlns:w15="http://schemas.microsoft.com/office/word/2012/wordml" xmlns:wpg="http://schemas.microsoft.com/office/word/2010/wordprocessingGroup" xmlns:wpi="http://schemas.microsoft.com/office/word/2010/wordprocessingInk" xmlns:wne="http://schemas.microsoft.com/office/word/2006/wordml" xmlns:wps="http://schemas.microsoft.com/office/word/2010/wordprocessingShape" mc:Ignorable="w14 w15 wp14">
   <w:abstractNum w:abstractNumId="0">
@@ -6165,6 +4790,95 @@
     </w:lvl>
   </w:abstractNum>
   <w:abstractNum w:abstractNumId="8">
+    <w:nsid w:val="554A3A30"/>
+    <w:multiLevelType w:val="hybridMultilevel"/>
+    <w:tmpl w:val="F76A51E8"/>
+    <w:lvl w:ilvl="0" w:tplc="D4CC149A">
+      <w:start w:val="5"/>
+      <w:numFmt w:val="decimal"/>
+      <w:lvlText w:val="%1."/>
+      <w:lvlJc w:val="left"/>
+      <w:pPr>
+        <w:ind w:left="720" w:hanging="360"/>
+      </w:pPr>
+      <w:rPr>
+        <w:rFonts w:hint="default"/>
+      </w:rPr>
+    </w:lvl>
+    <w:lvl w:ilvl="1" w:tplc="04090019" w:tentative="1">
+      <w:start w:val="1"/>
+      <w:numFmt w:val="lowerLetter"/>
+      <w:lvlText w:val="%2."/>
+      <w:lvlJc w:val="left"/>
+      <w:pPr>
+        <w:ind w:left="1440" w:hanging="360"/>
+      </w:pPr>
+    </w:lvl>
+    <w:lvl w:ilvl="2" w:tplc="0409001B" w:tentative="1">
+      <w:start w:val="1"/>
+      <w:numFmt w:val="lowerRoman"/>
+      <w:lvlText w:val="%3."/>
+      <w:lvlJc w:val="right"/>
+      <w:pPr>
+        <w:ind w:left="2160" w:hanging="180"/>
+      </w:pPr>
+    </w:lvl>
+    <w:lvl w:ilvl="3" w:tplc="0409000F" w:tentative="1">
+      <w:start w:val="1"/>
+      <w:numFmt w:val="decimal"/>
+      <w:lvlText w:val="%4."/>
+      <w:lvlJc w:val="left"/>
+      <w:pPr>
+        <w:ind w:left="2880" w:hanging="360"/>
+      </w:pPr>
+    </w:lvl>
+    <w:lvl w:ilvl="4" w:tplc="04090019" w:tentative="1">
+      <w:start w:val="1"/>
+      <w:numFmt w:val="lowerLetter"/>
+      <w:lvlText w:val="%5."/>
+      <w:lvlJc w:val="left"/>
+      <w:pPr>
+        <w:ind w:left="3600" w:hanging="360"/>
+      </w:pPr>
+    </w:lvl>
+    <w:lvl w:ilvl="5" w:tplc="0409001B" w:tentative="1">
+      <w:start w:val="1"/>
+      <w:numFmt w:val="lowerRoman"/>
+      <w:lvlText w:val="%6."/>
+      <w:lvlJc w:val="right"/>
+      <w:pPr>
+        <w:ind w:left="4320" w:hanging="180"/>
+      </w:pPr>
+    </w:lvl>
+    <w:lvl w:ilvl="6" w:tplc="0409000F" w:tentative="1">
+      <w:start w:val="1"/>
+      <w:numFmt w:val="decimal"/>
+      <w:lvlText w:val="%7."/>
+      <w:lvlJc w:val="left"/>
+      <w:pPr>
+        <w:ind w:left="5040" w:hanging="360"/>
+      </w:pPr>
+    </w:lvl>
+    <w:lvl w:ilvl="7" w:tplc="04090019" w:tentative="1">
+      <w:start w:val="1"/>
+      <w:numFmt w:val="lowerLetter"/>
+      <w:lvlText w:val="%8."/>
+      <w:lvlJc w:val="left"/>
+      <w:pPr>
+        <w:ind w:left="5760" w:hanging="360"/>
+      </w:pPr>
+    </w:lvl>
+    <w:lvl w:ilvl="8" w:tplc="0409001B" w:tentative="1">
+      <w:start w:val="1"/>
+      <w:numFmt w:val="lowerRoman"/>
+      <w:lvlText w:val="%9."/>
+      <w:lvlJc w:val="right"/>
+      <w:pPr>
+        <w:ind w:left="6480" w:hanging="180"/>
+      </w:pPr>
+    </w:lvl>
+  </w:abstractNum>
+  <w:abstractNum w:abstractNumId="9">
     <w:nsid w:val="64FB45FF"/>
     <w:multiLevelType w:val="hybridMultilevel"/>
     <w:tmpl w:val="04347EC2"/>
@@ -6253,7 +4967,7 @@
       </w:pPr>
     </w:lvl>
   </w:abstractNum>
-  <w:abstractNum w:abstractNumId="9">
+  <w:abstractNum w:abstractNumId="10">
     <w:nsid w:val="752B4469"/>
     <w:multiLevelType w:val="hybridMultilevel"/>
     <w:tmpl w:val="7AA8E3F6"/>
@@ -6339,7 +5053,7 @@
       </w:pPr>
     </w:lvl>
   </w:abstractNum>
-  <w:abstractNum w:abstractNumId="10">
+  <w:abstractNum w:abstractNumId="11">
     <w:nsid w:val="7E4A2541"/>
     <w:multiLevelType w:val="hybridMultilevel"/>
     <w:tmpl w:val="588697BC"/>
@@ -6462,7 +5176,7 @@
     </w:lvlOverride>
   </w:num>
   <w:num w:numId="3">
-    <w:abstractNumId w:val="9"/>
+    <w:abstractNumId w:val="10"/>
   </w:num>
   <w:num w:numId="4">
     <w:abstractNumId w:val="0"/>
@@ -6474,7 +5188,7 @@
     <w:abstractNumId w:val="1"/>
   </w:num>
   <w:num w:numId="7">
-    <w:abstractNumId w:val="8"/>
+    <w:abstractNumId w:val="9"/>
   </w:num>
   <w:num w:numId="8">
     <w:abstractNumId w:val="6"/>
@@ -6486,7 +5200,10 @@
     <w:abstractNumId w:val="3"/>
   </w:num>
   <w:num w:numId="11">
-    <w:abstractNumId w:val="10"/>
+    <w:abstractNumId w:val="11"/>
+  </w:num>
+  <w:num w:numId="12">
+    <w:abstractNumId w:val="8"/>
   </w:num>
 </w:numbering>
 </file>
@@ -7071,8 +5788,8 @@
       <w:u w:val="single"/>
     </w:rPr>
   </w:style>
-  <w:style w:type="character" w:customStyle="1" w:styleId="UnresolvedMention">
-    <w:name w:val="Unresolved Mention"/>
+  <w:style w:type="character" w:customStyle="1" w:styleId="UnresolvedMention1">
+    <w:name w:val="Unresolved Mention1"/>
     <w:basedOn w:val="DefaultParagraphFont"/>
     <w:uiPriority w:val="99"/>
     <w:semiHidden/>
@@ -7277,6 +5994,114 @@
     <w:name w:val="s4"/>
     <w:basedOn w:val="DefaultParagraphFont"/>
     <w:rsid w:val="00F44E84"/>
+  </w:style>
+  <w:style w:type="paragraph" w:styleId="BalloonText">
+    <w:name w:val="Balloon Text"/>
+    <w:basedOn w:val="Normal"/>
+    <w:link w:val="BalloonTextChar"/>
+    <w:uiPriority w:val="99"/>
+    <w:semiHidden/>
+    <w:unhideWhenUsed/>
+    <w:rsid w:val="00F85E51"/>
+    <w:pPr>
+      <w:spacing w:after="0" w:line="240" w:lineRule="auto"/>
+    </w:pPr>
+    <w:rPr>
+      <w:rFonts w:ascii="Segoe UI" w:hAnsi="Segoe UI" w:cs="Segoe UI"/>
+      <w:sz w:val="18"/>
+      <w:szCs w:val="18"/>
+    </w:rPr>
+  </w:style>
+  <w:style w:type="character" w:customStyle="1" w:styleId="BalloonTextChar">
+    <w:name w:val="Balloon Text Char"/>
+    <w:basedOn w:val="DefaultParagraphFont"/>
+    <w:link w:val="BalloonText"/>
+    <w:uiPriority w:val="99"/>
+    <w:semiHidden/>
+    <w:rsid w:val="00F85E51"/>
+    <w:rPr>
+      <w:rFonts w:ascii="Segoe UI" w:hAnsi="Segoe UI" w:cs="Segoe UI"/>
+      <w:sz w:val="18"/>
+      <w:szCs w:val="18"/>
+    </w:rPr>
+  </w:style>
+  <w:style w:type="character" w:styleId="CommentReference">
+    <w:name w:val="annotation reference"/>
+    <w:basedOn w:val="DefaultParagraphFont"/>
+    <w:uiPriority w:val="99"/>
+    <w:semiHidden/>
+    <w:unhideWhenUsed/>
+    <w:rsid w:val="00031BC7"/>
+    <w:rPr>
+      <w:sz w:val="16"/>
+      <w:szCs w:val="16"/>
+    </w:rPr>
+  </w:style>
+  <w:style w:type="paragraph" w:styleId="CommentText">
+    <w:name w:val="annotation text"/>
+    <w:basedOn w:val="Normal"/>
+    <w:link w:val="CommentTextChar"/>
+    <w:uiPriority w:val="99"/>
+    <w:semiHidden/>
+    <w:unhideWhenUsed/>
+    <w:rsid w:val="00031BC7"/>
+    <w:pPr>
+      <w:spacing w:line="240" w:lineRule="auto"/>
+    </w:pPr>
+    <w:rPr>
+      <w:sz w:val="20"/>
+      <w:szCs w:val="20"/>
+    </w:rPr>
+  </w:style>
+  <w:style w:type="character" w:customStyle="1" w:styleId="CommentTextChar">
+    <w:name w:val="Comment Text Char"/>
+    <w:basedOn w:val="DefaultParagraphFont"/>
+    <w:link w:val="CommentText"/>
+    <w:uiPriority w:val="99"/>
+    <w:semiHidden/>
+    <w:rsid w:val="00031BC7"/>
+    <w:rPr>
+      <w:sz w:val="20"/>
+      <w:szCs w:val="20"/>
+    </w:rPr>
+  </w:style>
+  <w:style w:type="paragraph" w:styleId="CommentSubject">
+    <w:name w:val="annotation subject"/>
+    <w:basedOn w:val="CommentText"/>
+    <w:next w:val="CommentText"/>
+    <w:link w:val="CommentSubjectChar"/>
+    <w:uiPriority w:val="99"/>
+    <w:semiHidden/>
+    <w:unhideWhenUsed/>
+    <w:rsid w:val="00031BC7"/>
+    <w:rPr>
+      <w:b/>
+      <w:bCs/>
+    </w:rPr>
+  </w:style>
+  <w:style w:type="character" w:customStyle="1" w:styleId="CommentSubjectChar">
+    <w:name w:val="Comment Subject Char"/>
+    <w:basedOn w:val="CommentTextChar"/>
+    <w:link w:val="CommentSubject"/>
+    <w:uiPriority w:val="99"/>
+    <w:semiHidden/>
+    <w:rsid w:val="00031BC7"/>
+    <w:rPr>
+      <w:b/>
+      <w:bCs/>
+      <w:sz w:val="20"/>
+      <w:szCs w:val="20"/>
+    </w:rPr>
+  </w:style>
+  <w:style w:type="paragraph" w:styleId="Revision">
+    <w:name w:val="Revision"/>
+    <w:hidden/>
+    <w:uiPriority w:val="99"/>
+    <w:semiHidden/>
+    <w:rsid w:val="000370CB"/>
+    <w:pPr>
+      <w:spacing w:after="0" w:line="240" w:lineRule="auto"/>
+    </w:pPr>
   </w:style>
 </w:styles>
 </file>

</xml_diff>